<commit_message>
Created angular project, made header and footer
</commit_message>
<xml_diff>
--- a/explanatory note.docx
+++ b/explanatory note.docx
@@ -1158,8 +1158,14 @@
     <w:p>
       <w:pPr>
         <w:pStyle w:val="3"/>
+        <w:rPr>
+          <w:lang w:val="en-US"/>
+        </w:rPr>
       </w:pPr>
       <w:r>
+        <w:rPr>
+          <w:lang w:val="en-US"/>
+        </w:rPr>
         <w:t xml:space="preserve">1.3 </w:t>
       </w:r>
       <w:r>
@@ -1170,13 +1176,24 @@
       </w:r>
     </w:p>
     <w:p>
-      <w:r>
+      <w:pPr>
+        <w:rPr>
+          <w:lang w:val="en-US"/>
+        </w:rPr>
+      </w:pPr>
+      <w:r>
+        <w:rPr>
+          <w:lang w:val="en-US"/>
+        </w:rPr>
         <w:t xml:space="preserve">1. </w:t>
       </w:r>
       <w:r>
         <w:t>Метод</w:t>
       </w:r>
       <w:r>
+        <w:rPr>
+          <w:lang w:val="en-US"/>
+        </w:rPr>
         <w:t xml:space="preserve"> </w:t>
       </w:r>
       <w:r>
@@ -1186,11 +1203,22 @@
         <w:t>ConfigureServices</w:t>
       </w:r>
       <w:r>
+        <w:rPr>
+          <w:lang w:val="en-US"/>
+        </w:rPr>
         <w:t>()</w:t>
       </w:r>
     </w:p>
     <w:p>
-      <w:r>
+      <w:pPr>
+        <w:rPr>
+          <w:lang w:val="en-US"/>
+        </w:rPr>
+      </w:pPr>
+      <w:r>
+        <w:rPr>
+          <w:lang w:val="en-US"/>
+        </w:rPr>
         <w:tab/>
         <w:t xml:space="preserve">1) </w:t>
       </w:r>
@@ -1198,6 +1226,9 @@
         <w:t>для</w:t>
       </w:r>
       <w:r>
+        <w:rPr>
+          <w:lang w:val="en-US"/>
+        </w:rPr>
         <w:t xml:space="preserve"> </w:t>
       </w:r>
       <w:r>
@@ -1207,12 +1238,18 @@
         <w:t>JWT</w:t>
       </w:r>
       <w:r>
+        <w:rPr>
+          <w:lang w:val="en-US"/>
+        </w:rPr>
         <w:t xml:space="preserve"> </w:t>
       </w:r>
       <w:r>
         <w:t>авторизации</w:t>
       </w:r>
       <w:r>
+        <w:rPr>
+          <w:lang w:val="en-US"/>
+        </w:rPr>
         <w:t>:</w:t>
       </w:r>
     </w:p>
@@ -1331,12 +1368,7 @@
     <w:p>
       <w:r>
         <w:tab/>
-      </w:r>
-      <w:r>
-        <w:t>2) для работы с БД</w:t>
-      </w:r>
-      <w:r>
-        <w:t>:</w:t>
+        <w:t>2) для работы с БД:</w:t>
       </w:r>
     </w:p>
     <w:p>
@@ -1401,10 +1433,7 @@
         <w:t xml:space="preserve">3) </w:t>
       </w:r>
       <w:r>
-        <w:t>настраиваем конвертировани</w:t>
-      </w:r>
-      <w:r>
-        <w:t>е данных через Newtonsoft.Json</w:t>
+        <w:t>настраиваем конвертирование данных через Newtonsoft.Json</w:t>
       </w:r>
       <w:r>
         <w:t>:</w:t>
@@ -1718,10 +1747,7 @@
     <w:p>
       <w:r>
         <w:lastRenderedPageBreak/>
-        <w:t>AllowAnyHeader(): принимают</w:t>
-      </w:r>
-      <w:r>
-        <w:t>ся запросы с любыми заголовкам</w:t>
+        <w:t>AllowAnyHeader(): принимаются запросы с любыми заголовкам</w:t>
       </w:r>
     </w:p>
     <w:p>
@@ -2070,15 +2096,7 @@
     </w:p>
     <w:p/>
     <w:p/>
-    <w:p>
-      <w:pPr>
-        <w:rPr>
-          <w:lang w:val="en-US"/>
-        </w:rPr>
-      </w:pPr>
-      <w:bookmarkStart w:id="0" w:name="_GoBack"/>
-      <w:bookmarkEnd w:id="0"/>
-    </w:p>
+    <w:p/>
     <w:p/>
     <w:p>
       <w:r>
@@ -2098,8 +2116,55 @@
     <w:p/>
     <w:p/>
     <w:p>
-      <w:r>
-        <w:t xml:space="preserve">Пропишем так же  для АПИ </w:t>
+      <w:pPr>
+        <w:rPr>
+          <w:lang w:val="en-US"/>
+        </w:rPr>
+      </w:pPr>
+      <w:r>
+        <w:t>Пропишем</w:t>
+      </w:r>
+      <w:r>
+        <w:rPr>
+          <w:lang w:val="en-US"/>
+        </w:rPr>
+        <w:t xml:space="preserve"> </w:t>
+      </w:r>
+      <w:r>
+        <w:t>так</w:t>
+      </w:r>
+      <w:r>
+        <w:rPr>
+          <w:lang w:val="en-US"/>
+        </w:rPr>
+        <w:t xml:space="preserve"> </w:t>
+      </w:r>
+      <w:r>
+        <w:t>же</w:t>
+      </w:r>
+      <w:r>
+        <w:rPr>
+          <w:lang w:val="en-US"/>
+        </w:rPr>
+        <w:t xml:space="preserve">  </w:t>
+      </w:r>
+      <w:r>
+        <w:t>для</w:t>
+      </w:r>
+      <w:r>
+        <w:rPr>
+          <w:lang w:val="en-US"/>
+        </w:rPr>
+        <w:t xml:space="preserve"> </w:t>
+      </w:r>
+      <w:r>
+        <w:t>АПИ</w:t>
+      </w:r>
+      <w:r>
+        <w:rPr>
+          <w:lang w:val="en-US"/>
+        </w:rPr>
+        <w:t xml:space="preserve"> </w:t>
       </w:r>
       <w:r>
         <w:rPr>
@@ -2108,7 +2173,19 @@
         <w:t>ConnectionStrings</w:t>
       </w:r>
       <w:r>
-        <w:t xml:space="preserve"> в </w:t>
+        <w:rPr>
+          <w:lang w:val="en-US"/>
+        </w:rPr>
+        <w:t xml:space="preserve"> </w:t>
+      </w:r>
+      <w:r>
+        <w:t>в</w:t>
+      </w:r>
+      <w:r>
+        <w:rPr>
+          <w:lang w:val="en-US"/>
+        </w:rPr>
+        <w:t xml:space="preserve"> </w:t>
       </w:r>
       <w:r>
         <w:rPr>
@@ -2117,6 +2194,9 @@
         <w:t>appsettings</w:t>
       </w:r>
       <w:r>
+        <w:rPr>
+          <w:lang w:val="en-US"/>
+        </w:rPr>
         <w:t>.</w:t>
       </w:r>
       <w:r>
@@ -2126,17 +2206,816 @@
         <w:t>json</w:t>
       </w:r>
     </w:p>
+    <w:p>
+      <w:pPr>
+        <w:rPr>
+          <w:lang w:val="en-US"/>
+        </w:rPr>
+      </w:pPr>
+    </w:p>
+    <w:p>
+      <w:pPr>
+        <w:rPr>
+          <w:lang w:val="en-US"/>
+        </w:rPr>
+      </w:pPr>
+    </w:p>
+    <w:p>
+      <w:pPr>
+        <w:rPr>
+          <w:lang w:val="en-US"/>
+        </w:rPr>
+      </w:pPr>
+    </w:p>
+    <w:p>
+      <w:pPr>
+        <w:rPr>
+          <w:lang w:val="en-US"/>
+        </w:rPr>
+      </w:pPr>
+    </w:p>
+    <w:p>
+      <w:pPr>
+        <w:rPr>
+          <w:lang w:val="en-US"/>
+        </w:rPr>
+      </w:pPr>
+    </w:p>
+    <w:p>
+      <w:pPr>
+        <w:rPr>
+          <w:lang w:val="en-US"/>
+        </w:rPr>
+      </w:pPr>
+    </w:p>
+    <w:p>
+      <w:pPr>
+        <w:pStyle w:val="2"/>
+      </w:pPr>
+      <w:r>
+        <w:t xml:space="preserve">2. </w:t>
+      </w:r>
+      <w:r>
+        <w:rPr>
+          <w:lang w:val="en-US"/>
+        </w:rPr>
+        <w:t>Client</w:t>
+      </w:r>
+    </w:p>
+    <w:p>
+      <w:pPr>
+        <w:pStyle w:val="3"/>
+      </w:pPr>
+      <w:r>
+        <w:t xml:space="preserve">1.1 </w:t>
+      </w:r>
+      <w:r>
+        <w:t xml:space="preserve">Создаем </w:t>
+      </w:r>
+      <w:r>
+        <w:rPr>
+          <w:lang w:val="en-US"/>
+        </w:rPr>
+        <w:t>Angular</w:t>
+      </w:r>
+      <w:r>
+        <w:t xml:space="preserve"> </w:t>
+      </w:r>
+      <w:r>
+        <w:t>проект и делаем первые шаги</w:t>
+      </w:r>
+    </w:p>
     <w:p/>
-    <w:p/>
-    <w:p/>
-    <w:p/>
-    <w:p/>
-    <w:p/>
-    <w:p/>
-    <w:p/>
-    <w:p/>
-    <w:p/>
-    <w:p/>
+    <w:p>
+      <w:r>
+        <w:t xml:space="preserve">1. при создании проекта применяем --routing (ng new </w:t>
+      </w:r>
+      <w:r>
+        <w:rPr>
+          <w:lang w:val="en-US"/>
+        </w:rPr>
+        <w:t>project</w:t>
+      </w:r>
+      <w:r>
+        <w:t>_</w:t>
+      </w:r>
+      <w:r>
+        <w:rPr>
+          <w:lang w:val="en-US"/>
+        </w:rPr>
+        <w:t xml:space="preserve">name </w:t>
+      </w:r>
+      <w:r>
+        <w:t xml:space="preserve"> --routing)</w:t>
+      </w:r>
+    </w:p>
+    <w:p>
+      <w:pPr>
+        <w:rPr>
+          <w:lang w:val="en-US"/>
+        </w:rPr>
+      </w:pPr>
+      <w:r>
+        <w:t>2. в папке shared создаем app-environment.interface.ts для удобного доступа к environment где ключ и ссылка на апи</w:t>
+      </w:r>
+    </w:p>
+    <w:p>
+      <w:pPr>
+        <w:rPr>
+          <w:lang w:val="en-US"/>
+        </w:rPr>
+      </w:pPr>
+      <w:r>
+        <w:rPr>
+          <w:noProof/>
+          <w:lang w:eastAsia="ru-RU"/>
+        </w:rPr>
+        <w:drawing>
+          <wp:inline distT="0" distB="0" distL="0" distR="0">
+            <wp:extent cx="5943600" cy="1400175"/>
+            <wp:effectExtent l="0" t="0" r="0" b="9525"/>
+            <wp:docPr id="10" name="Рисунок 10"/>
+            <wp:cNvGraphicFramePr>
+              <a:graphicFrameLocks xmlns:a="http://schemas.openxmlformats.org/drawingml/2006/main" noChangeAspect="1"/>
+            </wp:cNvGraphicFramePr>
+            <a:graphic xmlns:a="http://schemas.openxmlformats.org/drawingml/2006/main">
+              <a:graphicData uri="http://schemas.openxmlformats.org/drawingml/2006/picture">
+                <pic:pic xmlns:pic="http://schemas.openxmlformats.org/drawingml/2006/picture">
+                  <pic:nvPicPr>
+                    <pic:cNvPr id="0" name="Picture 1"/>
+                    <pic:cNvPicPr>
+                      <a:picLocks noChangeAspect="1" noChangeArrowheads="1"/>
+                    </pic:cNvPicPr>
+                  </pic:nvPicPr>
+                  <pic:blipFill>
+                    <a:blip r:embed="rId18">
+                      <a:extLst>
+                        <a:ext uri="{28A0092B-C50C-407E-A947-70E740481C1C}">
+                          <a14:useLocalDpi xmlns:a14="http://schemas.microsoft.com/office/drawing/2010/main" val="0"/>
+                        </a:ext>
+                      </a:extLst>
+                    </a:blip>
+                    <a:srcRect/>
+                    <a:stretch>
+                      <a:fillRect/>
+                    </a:stretch>
+                  </pic:blipFill>
+                  <pic:spPr bwMode="auto">
+                    <a:xfrm>
+                      <a:off x="0" y="0"/>
+                      <a:ext cx="5943600" cy="1400175"/>
+                    </a:xfrm>
+                    <a:prstGeom prst="rect">
+                      <a:avLst/>
+                    </a:prstGeom>
+                    <a:noFill/>
+                    <a:ln>
+                      <a:noFill/>
+                    </a:ln>
+                  </pic:spPr>
+                </pic:pic>
+              </a:graphicData>
+            </a:graphic>
+          </wp:inline>
+        </w:drawing>
+      </w:r>
+    </w:p>
+    <w:p>
+      <w:r>
+        <w:t xml:space="preserve">3. создаем папку </w:t>
+      </w:r>
+      <w:r>
+        <w:rPr>
+          <w:lang w:val="en-US"/>
+        </w:rPr>
+        <w:t>components</w:t>
+      </w:r>
+      <w:r>
+        <w:t xml:space="preserve"> в которой определяем основные компоненты типа хедер и футер и модуль для них. создаем компоненты при помощи </w:t>
+      </w:r>
+      <w:r>
+        <w:rPr>
+          <w:lang w:val="en-US"/>
+        </w:rPr>
+        <w:t>Angular</w:t>
+      </w:r>
+      <w:r>
+        <w:t xml:space="preserve"> </w:t>
+      </w:r>
+      <w:r>
+        <w:rPr>
+          <w:lang w:val="en-US"/>
+        </w:rPr>
+        <w:t>Schematic</w:t>
+      </w:r>
+      <w:r>
+        <w:t xml:space="preserve">. </w:t>
+      </w:r>
+      <w:r>
+        <w:t>В этой папке так же будут и другие общие компоненты (которые используются в нескольких местах)</w:t>
+      </w:r>
+    </w:p>
+    <w:p>
+      <w:pPr>
+        <w:rPr>
+          <w:lang w:val="en-US"/>
+        </w:rPr>
+      </w:pPr>
+      <w:r>
+        <w:rPr>
+          <w:noProof/>
+          <w:lang w:eastAsia="ru-RU"/>
+        </w:rPr>
+        <w:drawing>
+          <wp:inline distT="0" distB="0" distL="0" distR="0">
+            <wp:extent cx="5934075" cy="3248025"/>
+            <wp:effectExtent l="0" t="0" r="9525" b="9525"/>
+            <wp:docPr id="12" name="Рисунок 12"/>
+            <wp:cNvGraphicFramePr>
+              <a:graphicFrameLocks xmlns:a="http://schemas.openxmlformats.org/drawingml/2006/main" noChangeAspect="1"/>
+            </wp:cNvGraphicFramePr>
+            <a:graphic xmlns:a="http://schemas.openxmlformats.org/drawingml/2006/main">
+              <a:graphicData uri="http://schemas.openxmlformats.org/drawingml/2006/picture">
+                <pic:pic xmlns:pic="http://schemas.openxmlformats.org/drawingml/2006/picture">
+                  <pic:nvPicPr>
+                    <pic:cNvPr id="0" name="Picture 2"/>
+                    <pic:cNvPicPr>
+                      <a:picLocks noChangeAspect="1" noChangeArrowheads="1"/>
+                    </pic:cNvPicPr>
+                  </pic:nvPicPr>
+                  <pic:blipFill>
+                    <a:blip r:embed="rId19">
+                      <a:extLst>
+                        <a:ext uri="{28A0092B-C50C-407E-A947-70E740481C1C}">
+                          <a14:useLocalDpi xmlns:a14="http://schemas.microsoft.com/office/drawing/2010/main" val="0"/>
+                        </a:ext>
+                      </a:extLst>
+                    </a:blip>
+                    <a:srcRect/>
+                    <a:stretch>
+                      <a:fillRect/>
+                    </a:stretch>
+                  </pic:blipFill>
+                  <pic:spPr bwMode="auto">
+                    <a:xfrm>
+                      <a:off x="0" y="0"/>
+                      <a:ext cx="5934075" cy="3248025"/>
+                    </a:xfrm>
+                    <a:prstGeom prst="rect">
+                      <a:avLst/>
+                    </a:prstGeom>
+                    <a:noFill/>
+                    <a:ln>
+                      <a:noFill/>
+                    </a:ln>
+                  </pic:spPr>
+                </pic:pic>
+              </a:graphicData>
+            </a:graphic>
+          </wp:inline>
+        </w:drawing>
+      </w:r>
+    </w:p>
+    <w:p>
+      <w:r>
+        <w:lastRenderedPageBreak/>
+        <w:t>Подключим</w:t>
+      </w:r>
+      <w:r>
+        <w:rPr>
+          <w:lang w:val="en-US"/>
+        </w:rPr>
+        <w:t xml:space="preserve"> </w:t>
+      </w:r>
+      <w:r>
+        <w:t>наш</w:t>
+      </w:r>
+      <w:r>
+        <w:rPr>
+          <w:lang w:val="en-US"/>
+        </w:rPr>
+        <w:t xml:space="preserve"> components.module.ts </w:t>
+      </w:r>
+      <w:r>
+        <w:t>в</w:t>
+      </w:r>
+      <w:r>
+        <w:rPr>
+          <w:lang w:val="en-US"/>
+        </w:rPr>
+        <w:t xml:space="preserve"> app.module.ts, </w:t>
+      </w:r>
+      <w:r>
+        <w:t>удалим</w:t>
+      </w:r>
+      <w:r>
+        <w:rPr>
+          <w:lang w:val="en-US"/>
+        </w:rPr>
+        <w:t xml:space="preserve"> </w:t>
+      </w:r>
+      <w:r>
+        <w:t>содержимое</w:t>
+      </w:r>
+      <w:r>
+        <w:rPr>
+          <w:lang w:val="en-US"/>
+        </w:rPr>
+        <w:t xml:space="preserve"> </w:t>
+      </w:r>
+      <w:r>
+        <w:t>файла</w:t>
+      </w:r>
+      <w:r>
+        <w:rPr>
+          <w:lang w:val="en-US"/>
+        </w:rPr>
+        <w:t xml:space="preserve"> </w:t>
+      </w:r>
+      <w:r>
+        <w:rPr>
+          <w:lang w:val="en-US"/>
+        </w:rPr>
+        <w:t>app/</w:t>
+      </w:r>
+      <w:r>
+        <w:rPr>
+          <w:lang w:val="en-US"/>
+        </w:rPr>
+        <w:t>app.component.html</w:t>
+      </w:r>
+      <w:r>
+        <w:rPr>
+          <w:lang w:val="en-US"/>
+        </w:rPr>
+        <w:t xml:space="preserve"> </w:t>
+      </w:r>
+      <w:r>
+        <w:t>и</w:t>
+      </w:r>
+      <w:r>
+        <w:rPr>
+          <w:lang w:val="en-US"/>
+        </w:rPr>
+        <w:t xml:space="preserve"> </w:t>
+      </w:r>
+      <w:r>
+        <w:t>вставим</w:t>
+      </w:r>
+      <w:r>
+        <w:rPr>
+          <w:lang w:val="en-US"/>
+        </w:rPr>
+        <w:t xml:space="preserve"> </w:t>
+      </w:r>
+      <w:r>
+        <w:t>туда</w:t>
+      </w:r>
+      <w:r>
+        <w:rPr>
+          <w:lang w:val="en-US"/>
+        </w:rPr>
+        <w:t xml:space="preserve"> </w:t>
+      </w:r>
+      <w:r>
+        <w:t>только</w:t>
+      </w:r>
+      <w:r>
+        <w:rPr>
+          <w:lang w:val="en-US"/>
+        </w:rPr>
+        <w:t xml:space="preserve"> </w:t>
+      </w:r>
+      <w:r>
+        <w:t>что</w:t>
+      </w:r>
+      <w:r>
+        <w:rPr>
+          <w:lang w:val="en-US"/>
+        </w:rPr>
+        <w:t xml:space="preserve"> </w:t>
+      </w:r>
+      <w:r>
+        <w:t>созданные</w:t>
+      </w:r>
+      <w:r>
+        <w:rPr>
+          <w:lang w:val="en-US"/>
+        </w:rPr>
+        <w:t xml:space="preserve"> </w:t>
+      </w:r>
+      <w:r>
+        <w:t>хедер</w:t>
+      </w:r>
+      <w:r>
+        <w:rPr>
+          <w:lang w:val="en-US"/>
+        </w:rPr>
+        <w:t xml:space="preserve"> </w:t>
+      </w:r>
+      <w:r>
+        <w:t>и</w:t>
+      </w:r>
+      <w:r>
+        <w:rPr>
+          <w:lang w:val="en-US"/>
+        </w:rPr>
+        <w:t xml:space="preserve"> </w:t>
+      </w:r>
+      <w:r>
+        <w:t>футер</w:t>
+      </w:r>
+      <w:r>
+        <w:rPr>
+          <w:lang w:val="en-US"/>
+        </w:rPr>
+        <w:t xml:space="preserve"> </w:t>
+      </w:r>
+    </w:p>
+    <w:p>
+      <w:r>
+        <w:rPr>
+          <w:noProof/>
+          <w:lang w:eastAsia="ru-RU"/>
+        </w:rPr>
+        <w:drawing>
+          <wp:inline distT="0" distB="0" distL="0" distR="0">
+            <wp:extent cx="5019675" cy="1762125"/>
+            <wp:effectExtent l="0" t="0" r="9525" b="9525"/>
+            <wp:docPr id="15" name="Рисунок 15"/>
+            <wp:cNvGraphicFramePr>
+              <a:graphicFrameLocks xmlns:a="http://schemas.openxmlformats.org/drawingml/2006/main" noChangeAspect="1"/>
+            </wp:cNvGraphicFramePr>
+            <a:graphic xmlns:a="http://schemas.openxmlformats.org/drawingml/2006/main">
+              <a:graphicData uri="http://schemas.openxmlformats.org/drawingml/2006/picture">
+                <pic:pic xmlns:pic="http://schemas.openxmlformats.org/drawingml/2006/picture">
+                  <pic:nvPicPr>
+                    <pic:cNvPr id="0" name="Picture 3"/>
+                    <pic:cNvPicPr>
+                      <a:picLocks noChangeAspect="1" noChangeArrowheads="1"/>
+                    </pic:cNvPicPr>
+                  </pic:nvPicPr>
+                  <pic:blipFill>
+                    <a:blip r:embed="rId20">
+                      <a:extLst>
+                        <a:ext uri="{28A0092B-C50C-407E-A947-70E740481C1C}">
+                          <a14:useLocalDpi xmlns:a14="http://schemas.microsoft.com/office/drawing/2010/main" val="0"/>
+                        </a:ext>
+                      </a:extLst>
+                    </a:blip>
+                    <a:srcRect/>
+                    <a:stretch>
+                      <a:fillRect/>
+                    </a:stretch>
+                  </pic:blipFill>
+                  <pic:spPr bwMode="auto">
+                    <a:xfrm>
+                      <a:off x="0" y="0"/>
+                      <a:ext cx="5019675" cy="1762125"/>
+                    </a:xfrm>
+                    <a:prstGeom prst="rect">
+                      <a:avLst/>
+                    </a:prstGeom>
+                    <a:noFill/>
+                    <a:ln>
+                      <a:noFill/>
+                    </a:ln>
+                  </pic:spPr>
+                </pic:pic>
+              </a:graphicData>
+            </a:graphic>
+          </wp:inline>
+        </w:drawing>
+      </w:r>
+    </w:p>
+    <w:p>
+      <w:r>
+        <w:t xml:space="preserve">Таким образом </w:t>
+      </w:r>
+      <w:r>
+        <w:t>хедер</w:t>
+      </w:r>
+      <w:r>
+        <w:t xml:space="preserve"> </w:t>
+      </w:r>
+      <w:r>
+        <w:t>и</w:t>
+      </w:r>
+      <w:r>
+        <w:t xml:space="preserve"> </w:t>
+      </w:r>
+      <w:r>
+        <w:t>футер</w:t>
+      </w:r>
+      <w:r>
+        <w:t xml:space="preserve"> </w:t>
+      </w:r>
+      <w:r>
+        <w:t xml:space="preserve"> изменяться не будет при переходе на другие страници, а страници, на которые будет переходить пользователь мы будем подставлять в тег </w:t>
+      </w:r>
+      <w:r>
+        <w:rPr>
+          <w:lang w:val="en-US"/>
+        </w:rPr>
+        <w:t>main</w:t>
+      </w:r>
+      <w:r>
+        <w:t>.</w:t>
+      </w:r>
+    </w:p>
+    <w:p>
+      <w:r>
+        <w:t xml:space="preserve">Немного глобальных стилей в </w:t>
+      </w:r>
+      <w:r>
+        <w:rPr>
+          <w:lang w:val="en-US"/>
+        </w:rPr>
+        <w:t>src</w:t>
+      </w:r>
+      <w:r>
+        <w:t>/styles.css</w:t>
+      </w:r>
+    </w:p>
+    <w:p>
+      <w:pPr>
+        <w:rPr>
+          <w:lang w:val="en-US"/>
+        </w:rPr>
+      </w:pPr>
+      <w:r>
+        <w:rPr>
+          <w:noProof/>
+          <w:lang w:eastAsia="ru-RU"/>
+        </w:rPr>
+        <w:drawing>
+          <wp:inline distT="0" distB="0" distL="0" distR="0">
+            <wp:extent cx="5934075" cy="5029200"/>
+            <wp:effectExtent l="0" t="0" r="9525" b="0"/>
+            <wp:docPr id="16" name="Рисунок 16"/>
+            <wp:cNvGraphicFramePr>
+              <a:graphicFrameLocks xmlns:a="http://schemas.openxmlformats.org/drawingml/2006/main" noChangeAspect="1"/>
+            </wp:cNvGraphicFramePr>
+            <a:graphic xmlns:a="http://schemas.openxmlformats.org/drawingml/2006/main">
+              <a:graphicData uri="http://schemas.openxmlformats.org/drawingml/2006/picture">
+                <pic:pic xmlns:pic="http://schemas.openxmlformats.org/drawingml/2006/picture">
+                  <pic:nvPicPr>
+                    <pic:cNvPr id="0" name="Picture 4"/>
+                    <pic:cNvPicPr>
+                      <a:picLocks noChangeAspect="1" noChangeArrowheads="1"/>
+                    </pic:cNvPicPr>
+                  </pic:nvPicPr>
+                  <pic:blipFill>
+                    <a:blip r:embed="rId21">
+                      <a:extLst>
+                        <a:ext uri="{28A0092B-C50C-407E-A947-70E740481C1C}">
+                          <a14:useLocalDpi xmlns:a14="http://schemas.microsoft.com/office/drawing/2010/main" val="0"/>
+                        </a:ext>
+                      </a:extLst>
+                    </a:blip>
+                    <a:srcRect/>
+                    <a:stretch>
+                      <a:fillRect/>
+                    </a:stretch>
+                  </pic:blipFill>
+                  <pic:spPr bwMode="auto">
+                    <a:xfrm>
+                      <a:off x="0" y="0"/>
+                      <a:ext cx="5934075" cy="5029200"/>
+                    </a:xfrm>
+                    <a:prstGeom prst="rect">
+                      <a:avLst/>
+                    </a:prstGeom>
+                    <a:noFill/>
+                    <a:ln>
+                      <a:noFill/>
+                    </a:ln>
+                  </pic:spPr>
+                </pic:pic>
+              </a:graphicData>
+            </a:graphic>
+          </wp:inline>
+        </w:drawing>
+      </w:r>
+    </w:p>
+    <w:p>
+      <w:r>
+        <w:t>И у нас уже есть на что посмотреть в браузуре!</w:t>
+      </w:r>
+    </w:p>
+    <w:p>
+      <w:r>
+        <w:rPr>
+          <w:noProof/>
+          <w:lang w:eastAsia="ru-RU"/>
+        </w:rPr>
+        <w:lastRenderedPageBreak/>
+        <w:drawing>
+          <wp:inline distT="0" distB="0" distL="0" distR="0">
+            <wp:extent cx="5934075" cy="3914775"/>
+            <wp:effectExtent l="0" t="0" r="9525" b="9525"/>
+            <wp:docPr id="17" name="Рисунок 17"/>
+            <wp:cNvGraphicFramePr>
+              <a:graphicFrameLocks xmlns:a="http://schemas.openxmlformats.org/drawingml/2006/main" noChangeAspect="1"/>
+            </wp:cNvGraphicFramePr>
+            <a:graphic xmlns:a="http://schemas.openxmlformats.org/drawingml/2006/main">
+              <a:graphicData uri="http://schemas.openxmlformats.org/drawingml/2006/picture">
+                <pic:pic xmlns:pic="http://schemas.openxmlformats.org/drawingml/2006/picture">
+                  <pic:nvPicPr>
+                    <pic:cNvPr id="0" name="Picture 5"/>
+                    <pic:cNvPicPr>
+                      <a:picLocks noChangeAspect="1" noChangeArrowheads="1"/>
+                    </pic:cNvPicPr>
+                  </pic:nvPicPr>
+                  <pic:blipFill>
+                    <a:blip r:embed="rId22" cstate="print">
+                      <a:extLst>
+                        <a:ext uri="{28A0092B-C50C-407E-A947-70E740481C1C}">
+                          <a14:useLocalDpi xmlns:a14="http://schemas.microsoft.com/office/drawing/2010/main" val="0"/>
+                        </a:ext>
+                      </a:extLst>
+                    </a:blip>
+                    <a:srcRect/>
+                    <a:stretch>
+                      <a:fillRect/>
+                    </a:stretch>
+                  </pic:blipFill>
+                  <pic:spPr bwMode="auto">
+                    <a:xfrm>
+                      <a:off x="0" y="0"/>
+                      <a:ext cx="5934075" cy="3914775"/>
+                    </a:xfrm>
+                    <a:prstGeom prst="rect">
+                      <a:avLst/>
+                    </a:prstGeom>
+                    <a:noFill/>
+                    <a:ln>
+                      <a:noFill/>
+                    </a:ln>
+                  </pic:spPr>
+                </pic:pic>
+              </a:graphicData>
+            </a:graphic>
+          </wp:inline>
+        </w:drawing>
+      </w:r>
+    </w:p>
+    <w:p>
+      <w:pPr>
+        <w:rPr>
+          <w:lang w:val="en-US"/>
+        </w:rPr>
+      </w:pPr>
+    </w:p>
+    <w:p>
+      <w:pPr>
+        <w:rPr>
+          <w:lang w:val="en-US"/>
+        </w:rPr>
+      </w:pPr>
+    </w:p>
+    <w:p>
+      <w:pPr>
+        <w:pStyle w:val="3"/>
+        <w:rPr>
+          <w:lang w:val="en-US"/>
+        </w:rPr>
+      </w:pPr>
+      <w:r>
+        <w:t>1.2 Установка В</w:t>
+      </w:r>
+      <w:r>
+        <w:t>ootstrap</w:t>
+      </w:r>
+      <w:r>
+        <w:t xml:space="preserve">, стилизация </w:t>
+      </w:r>
+      <w:r>
+        <w:rPr>
+          <w:lang w:val="en-US"/>
+        </w:rPr>
+        <w:t>header/footer</w:t>
+      </w:r>
+    </w:p>
+    <w:p>
+      <w:r>
+        <w:t xml:space="preserve">Пишем в терминале </w:t>
+      </w:r>
+      <w:r>
+        <w:t>npm i bootstrap</w:t>
+      </w:r>
+      <w:r>
+        <w:t xml:space="preserve">, </w:t>
+      </w:r>
+      <w:r>
+        <w:t>заходи</w:t>
+      </w:r>
+      <w:r>
+        <w:t>м</w:t>
+      </w:r>
+      <w:r>
+        <w:t xml:space="preserve"> в файл angular.json </w:t>
+      </w:r>
+      <w:r>
+        <w:t xml:space="preserve">- </w:t>
+      </w:r>
+      <w:r>
+        <w:t xml:space="preserve">там есть статические файлы (стили, скрипты) и подключаем туда </w:t>
+      </w:r>
+      <w:r>
+        <w:t>bootstrap</w:t>
+      </w:r>
+      <w:r>
+        <w:t xml:space="preserve"> (к стилям и скриптам соответственно):</w:t>
+      </w:r>
+    </w:p>
+    <w:p>
+      <w:r>
+        <w:rPr>
+          <w:noProof/>
+          <w:lang w:eastAsia="ru-RU"/>
+        </w:rPr>
+        <w:drawing>
+          <wp:inline distT="0" distB="0" distL="0" distR="0">
+            <wp:extent cx="5934075" cy="1400175"/>
+            <wp:effectExtent l="0" t="0" r="9525" b="9525"/>
+            <wp:docPr id="18" name="Рисунок 18"/>
+            <wp:cNvGraphicFramePr>
+              <a:graphicFrameLocks xmlns:a="http://schemas.openxmlformats.org/drawingml/2006/main" noChangeAspect="1"/>
+            </wp:cNvGraphicFramePr>
+            <a:graphic xmlns:a="http://schemas.openxmlformats.org/drawingml/2006/main">
+              <a:graphicData uri="http://schemas.openxmlformats.org/drawingml/2006/picture">
+                <pic:pic xmlns:pic="http://schemas.openxmlformats.org/drawingml/2006/picture">
+                  <pic:nvPicPr>
+                    <pic:cNvPr id="0" name="Picture 6"/>
+                    <pic:cNvPicPr>
+                      <a:picLocks noChangeAspect="1" noChangeArrowheads="1"/>
+                    </pic:cNvPicPr>
+                  </pic:nvPicPr>
+                  <pic:blipFill>
+                    <a:blip r:embed="rId23">
+                      <a:extLst>
+                        <a:ext uri="{28A0092B-C50C-407E-A947-70E740481C1C}">
+                          <a14:useLocalDpi xmlns:a14="http://schemas.microsoft.com/office/drawing/2010/main" val="0"/>
+                        </a:ext>
+                      </a:extLst>
+                    </a:blip>
+                    <a:srcRect/>
+                    <a:stretch>
+                      <a:fillRect/>
+                    </a:stretch>
+                  </pic:blipFill>
+                  <pic:spPr bwMode="auto">
+                    <a:xfrm>
+                      <a:off x="0" y="0"/>
+                      <a:ext cx="5934075" cy="1400175"/>
+                    </a:xfrm>
+                    <a:prstGeom prst="rect">
+                      <a:avLst/>
+                    </a:prstGeom>
+                    <a:noFill/>
+                    <a:ln>
+                      <a:noFill/>
+                    </a:ln>
+                  </pic:spPr>
+                </pic:pic>
+              </a:graphicData>
+            </a:graphic>
+          </wp:inline>
+        </w:drawing>
+      </w:r>
+    </w:p>
+    <w:p>
+      <w:r>
+        <w:t>После чего перезапустим проект (</w:t>
+      </w:r>
+      <w:r>
+        <w:rPr>
+          <w:lang w:val="en-US"/>
+        </w:rPr>
+        <w:t>ng</w:t>
+      </w:r>
+      <w:r>
+        <w:t xml:space="preserve"> </w:t>
+      </w:r>
+      <w:r>
+        <w:rPr>
+          <w:lang w:val="en-US"/>
+        </w:rPr>
+        <w:t>serve</w:t>
+      </w:r>
+      <w:r>
+        <w:t>)</w:t>
+      </w:r>
+      <w:r>
+        <w:t xml:space="preserve">. </w:t>
+      </w:r>
+      <w:r>
+        <w:t xml:space="preserve">Если не помогает – прост закрываем и открываем проект заново. </w:t>
+      </w:r>
+      <w:bookmarkStart w:id="0" w:name="_GoBack"/>
+      <w:bookmarkEnd w:id="0"/>
+    </w:p>
     <w:sectPr>
       <w:pgSz w:w="11906" w:h="16838"/>
       <w:pgMar w:top="1134" w:right="850" w:bottom="1134" w:left="1701" w:header="708" w:footer="708" w:gutter="0"/>
@@ -3113,7 +3992,7 @@
 </file>
 
 <file path=customXml/itemProps1.xml><?xml version="1.0" encoding="utf-8"?>
-<ds:datastoreItem xmlns:ds="http://schemas.openxmlformats.org/officeDocument/2006/customXml" ds:itemID="{9F032D95-AA2B-4C02-A6CE-A3C163A7AE0F}">
+<ds:datastoreItem xmlns:ds="http://schemas.openxmlformats.org/officeDocument/2006/customXml" ds:itemID="{385FF2C3-3645-435C-8A09-52E6549343FB}">
   <ds:schemaRefs>
     <ds:schemaRef ds:uri="http://schemas.openxmlformats.org/officeDocument/2006/bibliography"/>
   </ds:schemaRefs>

</xml_diff>

<commit_message>
page not-found is done, page home is ready to get data
</commit_message>
<xml_diff>
--- a/explanatory note.docx
+++ b/explanatory note.docx
@@ -2251,8 +2251,14 @@
     <w:p>
       <w:pPr>
         <w:pStyle w:val="2"/>
+        <w:rPr>
+          <w:lang w:val="en-US"/>
+        </w:rPr>
       </w:pPr>
       <w:r>
+        <w:rPr>
+          <w:lang w:val="en-US"/>
+        </w:rPr>
         <w:t xml:space="preserve">2. </w:t>
       </w:r>
       <w:r>
@@ -2303,18 +2309,16 @@
         <w:rPr>
           <w:lang w:val="en-US"/>
         </w:rPr>
-        <w:t xml:space="preserve">name </w:t>
+        <w:t>name</w:t>
+      </w:r>
+      <w:r>
+        <w:t xml:space="preserve"> </w:t>
       </w:r>
       <w:r>
         <w:t xml:space="preserve"> --routing)</w:t>
       </w:r>
     </w:p>
     <w:p>
-      <w:pPr>
-        <w:rPr>
-          <w:lang w:val="en-US"/>
-        </w:rPr>
-      </w:pPr>
       <w:r>
         <w:t>2. в папке shared создаем app-environment.interface.ts для удобного доступа к environment где ключ и ссылка на апи</w:t>
       </w:r>
@@ -2477,6 +2481,11 @@
       </w:r>
     </w:p>
     <w:p>
+      <w:pPr>
+        <w:rPr>
+          <w:lang w:val="en-US"/>
+        </w:rPr>
+      </w:pPr>
       <w:r>
         <w:lastRenderedPageBreak/>
         <w:t>Подключим</w:t>
@@ -2690,10 +2699,7 @@
     </w:p>
     <w:p>
       <w:r>
-        <w:t xml:space="preserve">Таким образом </w:t>
-      </w:r>
-      <w:r>
-        <w:t>хедер</w:t>
+        <w:t>Таким образом хедер</w:t>
       </w:r>
       <w:r>
         <w:t xml:space="preserve"> </w:t>
@@ -2882,13 +2888,37 @@
         </w:rPr>
       </w:pPr>
       <w:r>
-        <w:t>1.2 Установка В</w:t>
-      </w:r>
-      <w:r>
-        <w:t>ootstrap</w:t>
-      </w:r>
-      <w:r>
-        <w:t xml:space="preserve">, стилизация </w:t>
+        <w:rPr>
+          <w:lang w:val="en-US"/>
+        </w:rPr>
+        <w:t xml:space="preserve">1.2 </w:t>
+      </w:r>
+      <w:r>
+        <w:t>Установка</w:t>
+      </w:r>
+      <w:r>
+        <w:rPr>
+          <w:lang w:val="en-US"/>
+        </w:rPr>
+        <w:t xml:space="preserve"> </w:t>
+      </w:r>
+      <w:r>
+        <w:t>В</w:t>
+      </w:r>
+      <w:r>
+        <w:rPr>
+          <w:lang w:val="en-US"/>
+        </w:rPr>
+        <w:t xml:space="preserve">ootstrap, </w:t>
+      </w:r>
+      <w:r>
+        <w:t>стилизация</w:t>
+      </w:r>
+      <w:r>
+        <w:rPr>
+          <w:lang w:val="en-US"/>
+        </w:rPr>
+        <w:t xml:space="preserve"> </w:t>
       </w:r>
       <w:r>
         <w:rPr>
@@ -2898,35 +2928,193 @@
       </w:r>
     </w:p>
     <w:p>
-      <w:r>
-        <w:t xml:space="preserve">Пишем в терминале </w:t>
-      </w:r>
-      <w:r>
-        <w:t>npm i bootstrap</w:t>
-      </w:r>
-      <w:r>
+      <w:pPr>
+        <w:rPr>
+          <w:lang w:val="en-US"/>
+        </w:rPr>
+      </w:pPr>
+      <w:r>
+        <w:t>Пишем</w:t>
+      </w:r>
+      <w:r>
+        <w:rPr>
+          <w:lang w:val="en-US"/>
+        </w:rPr>
+        <w:t xml:space="preserve"> </w:t>
+      </w:r>
+      <w:r>
+        <w:t>в</w:t>
+      </w:r>
+      <w:r>
+        <w:rPr>
+          <w:lang w:val="en-US"/>
+        </w:rPr>
+        <w:t xml:space="preserve"> </w:t>
+      </w:r>
+      <w:r>
+        <w:t>терминале</w:t>
+      </w:r>
+      <w:r>
+        <w:rPr>
+          <w:lang w:val="en-US"/>
+        </w:rPr>
+        <w:t xml:space="preserve"> npm i bootstrap, </w:t>
+      </w:r>
+      <w:r>
+        <w:t>заходи</w:t>
+      </w:r>
+      <w:r>
+        <w:t>м</w:t>
+      </w:r>
+      <w:r>
+        <w:rPr>
+          <w:lang w:val="en-US"/>
+        </w:rPr>
+        <w:t xml:space="preserve"> </w:t>
+      </w:r>
+      <w:r>
+        <w:t>в</w:t>
+      </w:r>
+      <w:r>
+        <w:rPr>
+          <w:lang w:val="en-US"/>
+        </w:rPr>
+        <w:t xml:space="preserve"> </w:t>
+      </w:r>
+      <w:r>
+        <w:t>файл</w:t>
+      </w:r>
+      <w:r>
+        <w:rPr>
+          <w:lang w:val="en-US"/>
+        </w:rPr>
+        <w:t xml:space="preserve"> angular.json - </w:t>
+      </w:r>
+      <w:r>
+        <w:t>там</w:t>
+      </w:r>
+      <w:r>
+        <w:rPr>
+          <w:lang w:val="en-US"/>
+        </w:rPr>
+        <w:t xml:space="preserve"> </w:t>
+      </w:r>
+      <w:r>
+        <w:t>есть</w:t>
+      </w:r>
+      <w:r>
+        <w:rPr>
+          <w:lang w:val="en-US"/>
+        </w:rPr>
+        <w:t xml:space="preserve"> </w:t>
+      </w:r>
+      <w:r>
+        <w:t>статические</w:t>
+      </w:r>
+      <w:r>
+        <w:rPr>
+          <w:lang w:val="en-US"/>
+        </w:rPr>
+        <w:t xml:space="preserve"> </w:t>
+      </w:r>
+      <w:r>
+        <w:t>файлы</w:t>
+      </w:r>
+      <w:r>
+        <w:rPr>
+          <w:lang w:val="en-US"/>
+        </w:rPr>
+        <w:t xml:space="preserve"> (</w:t>
+      </w:r>
+      <w:r>
+        <w:t>стили</w:t>
+      </w:r>
+      <w:r>
+        <w:rPr>
+          <w:lang w:val="en-US"/>
+        </w:rPr>
         <w:t xml:space="preserve">, </w:t>
       </w:r>
       <w:r>
-        <w:t>заходи</w:t>
-      </w:r>
-      <w:r>
-        <w:t>м</w:t>
-      </w:r>
-      <w:r>
-        <w:t xml:space="preserve"> в файл angular.json </w:t>
-      </w:r>
-      <w:r>
-        <w:t xml:space="preserve">- </w:t>
-      </w:r>
-      <w:r>
-        <w:t xml:space="preserve">там есть статические файлы (стили, скрипты) и подключаем туда </w:t>
-      </w:r>
-      <w:r>
-        <w:t>bootstrap</w:t>
-      </w:r>
-      <w:r>
-        <w:t xml:space="preserve"> (к стилям и скриптам соответственно):</w:t>
+        <w:t>скрипты</w:t>
+      </w:r>
+      <w:r>
+        <w:rPr>
+          <w:lang w:val="en-US"/>
+        </w:rPr>
+        <w:t xml:space="preserve">) </w:t>
+      </w:r>
+      <w:r>
+        <w:t>и</w:t>
+      </w:r>
+      <w:r>
+        <w:rPr>
+          <w:lang w:val="en-US"/>
+        </w:rPr>
+        <w:t xml:space="preserve"> </w:t>
+      </w:r>
+      <w:r>
+        <w:t>подключаем</w:t>
+      </w:r>
+      <w:r>
+        <w:rPr>
+          <w:lang w:val="en-US"/>
+        </w:rPr>
+        <w:t xml:space="preserve"> </w:t>
+      </w:r>
+      <w:r>
+        <w:t>туда</w:t>
+      </w:r>
+      <w:r>
+        <w:rPr>
+          <w:lang w:val="en-US"/>
+        </w:rPr>
+        <w:t xml:space="preserve"> bootstrap (</w:t>
+      </w:r>
+      <w:r>
+        <w:t>к</w:t>
+      </w:r>
+      <w:r>
+        <w:rPr>
+          <w:lang w:val="en-US"/>
+        </w:rPr>
+        <w:t xml:space="preserve"> </w:t>
+      </w:r>
+      <w:r>
+        <w:t>стилям</w:t>
+      </w:r>
+      <w:r>
+        <w:rPr>
+          <w:lang w:val="en-US"/>
+        </w:rPr>
+        <w:t xml:space="preserve"> </w:t>
+      </w:r>
+      <w:r>
+        <w:t>и</w:t>
+      </w:r>
+      <w:r>
+        <w:rPr>
+          <w:lang w:val="en-US"/>
+        </w:rPr>
+        <w:t xml:space="preserve"> </w:t>
+      </w:r>
+      <w:r>
+        <w:t>скриптам</w:t>
+      </w:r>
+      <w:r>
+        <w:rPr>
+          <w:lang w:val="en-US"/>
+        </w:rPr>
+        <w:t xml:space="preserve"> </w:t>
+      </w:r>
+      <w:r>
+        <w:t>соответственно</w:t>
+      </w:r>
+      <w:r>
+        <w:rPr>
+          <w:lang w:val="en-US"/>
+        </w:rPr>
+        <w:t>):</w:t>
       </w:r>
     </w:p>
     <w:p>
@@ -3011,7 +3199,1109 @@
         <w:t xml:space="preserve">. </w:t>
       </w:r>
       <w:r>
-        <w:t xml:space="preserve">Если не помогает – прост закрываем и открываем проект заново. </w:t>
+        <w:t xml:space="preserve">Возможно придется закрыть и открыть </w:t>
+      </w:r>
+      <w:r>
+        <w:t xml:space="preserve">проект заново. </w:t>
+      </w:r>
+    </w:p>
+    <w:p>
+      <w:r>
+        <w:t xml:space="preserve">Стилизируем </w:t>
+      </w:r>
+      <w:r>
+        <w:t>header</w:t>
+      </w:r>
+      <w:r>
+        <w:t xml:space="preserve"> и </w:t>
+      </w:r>
+      <w:r>
+        <w:t>footer</w:t>
+      </w:r>
+      <w:r>
+        <w:t xml:space="preserve"> с помощью </w:t>
+      </w:r>
+      <w:r>
+        <w:rPr>
+          <w:lang w:val="en-US"/>
+        </w:rPr>
+        <w:t>bootstrap</w:t>
+      </w:r>
+      <w:r>
+        <w:t xml:space="preserve"> (для </w:t>
+      </w:r>
+      <w:r>
+        <w:t>header</w:t>
+      </w:r>
+      <w:r>
+        <w:t xml:space="preserve"> берем </w:t>
+      </w:r>
+      <w:r>
+        <w:rPr>
+          <w:lang w:val="en-US"/>
+        </w:rPr>
+        <w:t>navbar</w:t>
+      </w:r>
+      <w:r>
+        <w:t xml:space="preserve"> </w:t>
+      </w:r>
+      <w:r>
+        <w:t xml:space="preserve">у </w:t>
+      </w:r>
+      <w:r>
+        <w:rPr>
+          <w:lang w:val="en-US"/>
+        </w:rPr>
+        <w:t>bootstrap</w:t>
+      </w:r>
+      <w:r>
+        <w:t xml:space="preserve">). Логику работы кнопки «вверх» опишем в </w:t>
+      </w:r>
+      <w:r>
+        <w:t>footer.component.ts</w:t>
+      </w:r>
+    </w:p>
+    <w:p>
+      <w:r>
+        <w:rPr>
+          <w:noProof/>
+          <w:lang w:eastAsia="ru-RU"/>
+        </w:rPr>
+        <w:lastRenderedPageBreak/>
+        <w:drawing>
+          <wp:inline distT="0" distB="0" distL="0" distR="0">
+            <wp:extent cx="4400550" cy="3192694"/>
+            <wp:effectExtent l="0" t="0" r="0" b="8255"/>
+            <wp:docPr id="21" name="Рисунок 21"/>
+            <wp:cNvGraphicFramePr>
+              <a:graphicFrameLocks xmlns:a="http://schemas.openxmlformats.org/drawingml/2006/main" noChangeAspect="1"/>
+            </wp:cNvGraphicFramePr>
+            <a:graphic xmlns:a="http://schemas.openxmlformats.org/drawingml/2006/main">
+              <a:graphicData uri="http://schemas.openxmlformats.org/drawingml/2006/picture">
+                <pic:pic xmlns:pic="http://schemas.openxmlformats.org/drawingml/2006/picture">
+                  <pic:nvPicPr>
+                    <pic:cNvPr id="0" name="Picture 2"/>
+                    <pic:cNvPicPr>
+                      <a:picLocks noChangeAspect="1" noChangeArrowheads="1"/>
+                    </pic:cNvPicPr>
+                  </pic:nvPicPr>
+                  <pic:blipFill>
+                    <a:blip r:embed="rId24">
+                      <a:extLst>
+                        <a:ext uri="{28A0092B-C50C-407E-A947-70E740481C1C}">
+                          <a14:useLocalDpi xmlns:a14="http://schemas.microsoft.com/office/drawing/2010/main" val="0"/>
+                        </a:ext>
+                      </a:extLst>
+                    </a:blip>
+                    <a:srcRect/>
+                    <a:stretch>
+                      <a:fillRect/>
+                    </a:stretch>
+                  </pic:blipFill>
+                  <pic:spPr bwMode="auto">
+                    <a:xfrm>
+                      <a:off x="0" y="0"/>
+                      <a:ext cx="4400550" cy="3192694"/>
+                    </a:xfrm>
+                    <a:prstGeom prst="rect">
+                      <a:avLst/>
+                    </a:prstGeom>
+                    <a:noFill/>
+                    <a:ln>
+                      <a:noFill/>
+                    </a:ln>
+                  </pic:spPr>
+                </pic:pic>
+              </a:graphicData>
+            </a:graphic>
+          </wp:inline>
+        </w:drawing>
+      </w:r>
+    </w:p>
+    <w:p>
+      <w:r>
+        <w:t xml:space="preserve">Получим </w:t>
+      </w:r>
+      <w:r>
+        <w:t>header</w:t>
+      </w:r>
+      <w:r>
+        <w:t xml:space="preserve"> и </w:t>
+      </w:r>
+      <w:r>
+        <w:t>footer</w:t>
+      </w:r>
+      <w:r>
+        <w:t xml:space="preserve"> в том виде, в котором он нам нужен:</w:t>
+      </w:r>
+    </w:p>
+    <w:p>
+      <w:r>
+        <w:rPr>
+          <w:noProof/>
+          <w:lang w:eastAsia="ru-RU"/>
+        </w:rPr>
+        <w:drawing>
+          <wp:inline distT="0" distB="0" distL="0" distR="0" wp14:anchorId="29C31A7D" wp14:editId="3A1CF540">
+            <wp:extent cx="5940425" cy="3712996"/>
+            <wp:effectExtent l="0" t="0" r="3175" b="1905"/>
+            <wp:docPr id="19" name="Рисунок 19"/>
+            <wp:cNvGraphicFramePr>
+              <a:graphicFrameLocks xmlns:a="http://schemas.openxmlformats.org/drawingml/2006/main" noChangeAspect="1"/>
+            </wp:cNvGraphicFramePr>
+            <a:graphic xmlns:a="http://schemas.openxmlformats.org/drawingml/2006/main">
+              <a:graphicData uri="http://schemas.openxmlformats.org/drawingml/2006/picture">
+                <pic:pic xmlns:pic="http://schemas.openxmlformats.org/drawingml/2006/picture">
+                  <pic:nvPicPr>
+                    <pic:cNvPr id="0" name=""/>
+                    <pic:cNvPicPr/>
+                  </pic:nvPicPr>
+                  <pic:blipFill>
+                    <a:blip r:embed="rId25"/>
+                    <a:stretch>
+                      <a:fillRect/>
+                    </a:stretch>
+                  </pic:blipFill>
+                  <pic:spPr>
+                    <a:xfrm>
+                      <a:off x="0" y="0"/>
+                      <a:ext cx="5940425" cy="3712996"/>
+                    </a:xfrm>
+                    <a:prstGeom prst="rect">
+                      <a:avLst/>
+                    </a:prstGeom>
+                  </pic:spPr>
+                </pic:pic>
+              </a:graphicData>
+            </a:graphic>
+          </wp:inline>
+        </w:drawing>
+      </w:r>
+    </w:p>
+    <w:p/>
+    <w:p/>
+    <w:p>
+      <w:pPr>
+        <w:rPr>
+          <w:lang w:val="en-US"/>
+        </w:rPr>
+      </w:pPr>
+    </w:p>
+    <w:p>
+      <w:pPr>
+        <w:pStyle w:val="3"/>
+      </w:pPr>
+      <w:r>
+        <w:rPr>
+          <w:lang w:val="en-US"/>
+        </w:rPr>
+        <w:t xml:space="preserve">1.3 </w:t>
+      </w:r>
+      <w:r>
+        <w:t>Создание страниц</w:t>
+      </w:r>
+    </w:p>
+    <w:p>
+      <w:r>
+        <w:t>создаем папку pages</w:t>
+      </w:r>
+      <w:r>
+        <w:t xml:space="preserve"> в папке </w:t>
+      </w:r>
+      <w:r>
+        <w:rPr>
+          <w:lang w:val="en-US"/>
+        </w:rPr>
+        <w:t>app</w:t>
+      </w:r>
+      <w:r>
+        <w:t xml:space="preserve">, в ней будут страницы, каждая со своим маршрутом. например создание страницы </w:t>
+      </w:r>
+      <w:r>
+        <w:rPr>
+          <w:lang w:val="en-US"/>
+        </w:rPr>
+        <w:t>home</w:t>
+      </w:r>
+      <w:r>
+        <w:t>:</w:t>
+      </w:r>
+    </w:p>
+    <w:p>
+      <w:pPr>
+        <w:rPr>
+          <w:lang w:val="en-US"/>
+        </w:rPr>
+      </w:pPr>
+      <w:r>
+        <w:lastRenderedPageBreak/>
+        <w:t xml:space="preserve">      </w:t>
+      </w:r>
+      <w:r>
+        <w:rPr>
+          <w:lang w:val="en-US"/>
+        </w:rPr>
+        <w:t xml:space="preserve">1) </w:t>
+      </w:r>
+      <w:r>
+        <w:t>нажимаем</w:t>
+      </w:r>
+      <w:r>
+        <w:rPr>
+          <w:lang w:val="en-US"/>
+        </w:rPr>
+        <w:t xml:space="preserve"> </w:t>
+      </w:r>
+      <w:r>
+        <w:t>ПКМ</w:t>
+      </w:r>
+      <w:r>
+        <w:rPr>
+          <w:lang w:val="en-US"/>
+        </w:rPr>
+        <w:t xml:space="preserve"> </w:t>
+      </w:r>
+      <w:r>
+        <w:t>по</w:t>
+      </w:r>
+      <w:r>
+        <w:rPr>
+          <w:lang w:val="en-US"/>
+        </w:rPr>
+        <w:t xml:space="preserve"> </w:t>
+      </w:r>
+      <w:r>
+        <w:t>папке</w:t>
+      </w:r>
+      <w:r>
+        <w:rPr>
+          <w:lang w:val="en-US"/>
+        </w:rPr>
+        <w:t xml:space="preserve"> pages </w:t>
+      </w:r>
+      <w:r>
+        <w:t>и</w:t>
+      </w:r>
+      <w:r>
+        <w:rPr>
+          <w:lang w:val="en-US"/>
+        </w:rPr>
+        <w:t xml:space="preserve"> Open in terminal</w:t>
+      </w:r>
+    </w:p>
+    <w:p>
+      <w:r>
+        <w:t xml:space="preserve">      </w:t>
+      </w:r>
+      <w:r>
+        <w:t xml:space="preserve">2) пишем в терминале: ng g m </w:t>
+      </w:r>
+      <w:r>
+        <w:rPr>
+          <w:lang w:val="en-US"/>
+        </w:rPr>
+        <w:t>home</w:t>
+      </w:r>
+      <w:r>
+        <w:t xml:space="preserve"> </w:t>
+      </w:r>
+      <w:r>
+        <w:t xml:space="preserve">--routing (генерировать модуль </w:t>
+      </w:r>
+      <w:r>
+        <w:rPr>
+          <w:lang w:val="en-US"/>
+        </w:rPr>
+        <w:t>home</w:t>
+      </w:r>
+      <w:r>
+        <w:t xml:space="preserve"> </w:t>
+      </w:r>
+      <w:r>
+        <w:t>с роутингом)</w:t>
+      </w:r>
+    </w:p>
+    <w:p>
+      <w:r>
+        <w:t xml:space="preserve">      3) там же в терминале по тому же адресу пишем: ng g c </w:t>
+      </w:r>
+      <w:r>
+        <w:rPr>
+          <w:lang w:val="en-US"/>
+        </w:rPr>
+        <w:t>home</w:t>
+      </w:r>
+      <w:r>
+        <w:t xml:space="preserve"> </w:t>
+      </w:r>
+      <w:r>
+        <w:t>(сгенерировать компонент</w:t>
+      </w:r>
+    </w:p>
+    <w:p>
+      <w:r>
+        <w:t xml:space="preserve">        </w:t>
+      </w:r>
+      <w:r>
+        <w:rPr>
+          <w:lang w:val="en-US"/>
+        </w:rPr>
+        <w:t>home</w:t>
+      </w:r>
+      <w:r>
+        <w:t xml:space="preserve"> </w:t>
+      </w:r>
+      <w:r>
+        <w:t>- название компонента и модуля должны совпадать что бы создалось все в одной папке)</w:t>
+      </w:r>
+    </w:p>
+    <w:p>
+      <w:r>
+        <w:t xml:space="preserve">      4) в файле </w:t>
+      </w:r>
+      <w:r>
+        <w:rPr>
+          <w:lang w:val="en-US"/>
+        </w:rPr>
+        <w:t>home</w:t>
+      </w:r>
+      <w:r>
+        <w:t>-routing.module.ts прописываем роут для этой страници:</w:t>
+      </w:r>
+    </w:p>
+    <w:p>
+      <w:pPr>
+        <w:rPr>
+          <w:lang w:val="en-US"/>
+        </w:rPr>
+      </w:pPr>
+      <w:r>
+        <w:t xml:space="preserve">        </w:t>
+      </w:r>
+      <w:r>
+        <w:rPr>
+          <w:lang w:val="en-US"/>
+        </w:rPr>
+        <w:t>const routes: Routes = [</w:t>
+      </w:r>
+    </w:p>
+    <w:p>
+      <w:pPr>
+        <w:rPr>
+          <w:lang w:val="en-US"/>
+        </w:rPr>
+      </w:pPr>
+      <w:r>
+        <w:rPr>
+          <w:lang w:val="en-US"/>
+        </w:rPr>
+        <w:t xml:space="preserve">          {</w:t>
+      </w:r>
+    </w:p>
+    <w:p>
+      <w:pPr>
+        <w:rPr>
+          <w:lang w:val="en-US"/>
+        </w:rPr>
+      </w:pPr>
+      <w:r>
+        <w:rPr>
+          <w:lang w:val="en-US"/>
+        </w:rPr>
+        <w:t xml:space="preserve">             path: '',</w:t>
+      </w:r>
+    </w:p>
+    <w:p>
+      <w:pPr>
+        <w:rPr>
+          <w:lang w:val="en-US"/>
+        </w:rPr>
+      </w:pPr>
+      <w:r>
+        <w:rPr>
+          <w:lang w:val="en-US"/>
+        </w:rPr>
+        <w:t xml:space="preserve">             component: </w:t>
+      </w:r>
+      <w:r>
+        <w:rPr>
+          <w:lang w:val="en-US"/>
+        </w:rPr>
+        <w:t>HomeComponent</w:t>
+      </w:r>
+    </w:p>
+    <w:p>
+      <w:pPr>
+        <w:rPr>
+          <w:lang w:val="en-US"/>
+        </w:rPr>
+      </w:pPr>
+      <w:r>
+        <w:rPr>
+          <w:lang w:val="en-US"/>
+        </w:rPr>
+        <w:t xml:space="preserve">          }</w:t>
+      </w:r>
+    </w:p>
+    <w:p>
+      <w:pPr>
+        <w:rPr>
+          <w:lang w:val="en-US"/>
+        </w:rPr>
+      </w:pPr>
+      <w:r>
+        <w:rPr>
+          <w:lang w:val="en-US"/>
+        </w:rPr>
+        <w:t xml:space="preserve">        ];</w:t>
+      </w:r>
+    </w:p>
+    <w:p>
+      <w:pPr>
+        <w:rPr>
+          <w:lang w:val="en-US"/>
+        </w:rPr>
+      </w:pPr>
+      <w:r>
+        <w:rPr>
+          <w:lang w:val="en-US"/>
+        </w:rPr>
+        <w:t xml:space="preserve">      5) </w:t>
+      </w:r>
+      <w:r>
+        <w:t>в</w:t>
+      </w:r>
+      <w:r>
+        <w:rPr>
+          <w:lang w:val="en-US"/>
+        </w:rPr>
+        <w:t xml:space="preserve"> </w:t>
+      </w:r>
+      <w:r>
+        <w:t>файле</w:t>
+      </w:r>
+      <w:r>
+        <w:rPr>
+          <w:lang w:val="en-US"/>
+        </w:rPr>
+        <w:t xml:space="preserve"> app-routing.module.ts </w:t>
+      </w:r>
+      <w:r>
+        <w:t>регистрируем</w:t>
+      </w:r>
+      <w:r>
+        <w:rPr>
+          <w:lang w:val="en-US"/>
+        </w:rPr>
+        <w:t xml:space="preserve"> </w:t>
+      </w:r>
+      <w:r>
+        <w:t>этом</w:t>
+      </w:r>
+      <w:r>
+        <w:rPr>
+          <w:lang w:val="en-US"/>
+        </w:rPr>
+        <w:t xml:space="preserve"> </w:t>
+      </w:r>
+      <w:r>
+        <w:t>маршрут</w:t>
+      </w:r>
+      <w:r>
+        <w:rPr>
+          <w:lang w:val="en-US"/>
+        </w:rPr>
+        <w:t xml:space="preserve"> </w:t>
+      </w:r>
+      <w:r>
+        <w:t>с</w:t>
+      </w:r>
+      <w:r>
+        <w:rPr>
+          <w:lang w:val="en-US"/>
+        </w:rPr>
+        <w:t xml:space="preserve"> </w:t>
+      </w:r>
+      <w:r>
+        <w:t>ленивой</w:t>
+      </w:r>
+      <w:r>
+        <w:rPr>
+          <w:lang w:val="en-US"/>
+        </w:rPr>
+        <w:t xml:space="preserve"> </w:t>
+      </w:r>
+      <w:r>
+        <w:t>загрузкой</w:t>
+      </w:r>
+      <w:r>
+        <w:rPr>
+          <w:lang w:val="en-US"/>
+        </w:rPr>
+        <w:t>:</w:t>
+      </w:r>
+    </w:p>
+    <w:p>
+      <w:pPr>
+        <w:rPr>
+          <w:lang w:val="en-US"/>
+        </w:rPr>
+      </w:pPr>
+      <w:r>
+        <w:rPr>
+          <w:lang w:val="en-US"/>
+        </w:rPr>
+        <w:t xml:space="preserve">        {</w:t>
+      </w:r>
+    </w:p>
+    <w:p>
+      <w:pPr>
+        <w:rPr>
+          <w:lang w:val="en-US"/>
+        </w:rPr>
+      </w:pPr>
+      <w:r>
+        <w:rPr>
+          <w:lang w:val="en-US"/>
+        </w:rPr>
+        <w:t xml:space="preserve">   </w:t>
+      </w:r>
+      <w:r>
+        <w:tab/>
+      </w:r>
+      <w:r>
+        <w:rPr>
+          <w:lang w:val="en-US"/>
+        </w:rPr>
+        <w:t xml:space="preserve"> path: 'home',</w:t>
+      </w:r>
+    </w:p>
+    <w:p>
+      <w:pPr>
+        <w:rPr>
+          <w:lang w:val="en-US"/>
+        </w:rPr>
+      </w:pPr>
+      <w:r>
+        <w:rPr>
+          <w:lang w:val="en-US"/>
+        </w:rPr>
+        <w:t xml:space="preserve">    </w:t>
+      </w:r>
+      <w:r>
+        <w:tab/>
+      </w:r>
+      <w:r>
+        <w:rPr>
+          <w:lang w:val="en-US"/>
+        </w:rPr>
+        <w:t>loadChildren: () =&gt; import('./pages/home/home.module').then(m =&gt; m.HomeModule)</w:t>
+      </w:r>
+    </w:p>
+    <w:p>
+      <w:r>
+        <w:rPr>
+          <w:lang w:val="en-US"/>
+        </w:rPr>
+        <w:t xml:space="preserve"> </w:t>
+      </w:r>
+      <w:r>
+        <w:t xml:space="preserve">       </w:t>
+      </w:r>
+      <w:r>
+        <w:rPr>
+          <w:lang w:val="en-US"/>
+        </w:rPr>
+        <w:t>}</w:t>
+      </w:r>
+    </w:p>
+    <w:p>
+      <w:r>
+        <w:t>Так же сделаем переадресацию на эту страницу, если путь будет пустой.</w:t>
+      </w:r>
+      <w:r>
+        <w:t xml:space="preserve"> Важно что бы эта сапись была самой первой.</w:t>
+      </w:r>
+      <w:r>
+        <w:t xml:space="preserve"> В итоге получим в </w:t>
+      </w:r>
+      <w:r>
+        <w:rPr>
+          <w:lang w:val="en-US"/>
+        </w:rPr>
+        <w:t>app</w:t>
+      </w:r>
+      <w:r>
+        <w:t>-</w:t>
+      </w:r>
+      <w:r>
+        <w:rPr>
+          <w:lang w:val="en-US"/>
+        </w:rPr>
+        <w:t>routing</w:t>
+      </w:r>
+      <w:r>
+        <w:t>.</w:t>
+      </w:r>
+      <w:r>
+        <w:rPr>
+          <w:lang w:val="en-US"/>
+        </w:rPr>
+        <w:t>module</w:t>
+      </w:r>
+      <w:r>
+        <w:t>.</w:t>
+      </w:r>
+      <w:r>
+        <w:rPr>
+          <w:lang w:val="en-US"/>
+        </w:rPr>
+        <w:t>ts</w:t>
+      </w:r>
+      <w:r>
+        <w:t xml:space="preserve"> таким</w:t>
+      </w:r>
+      <w:r>
+        <w:t xml:space="preserve">: </w:t>
+      </w:r>
+    </w:p>
+    <w:p>
+      <w:r>
+        <w:rPr>
+          <w:noProof/>
+          <w:lang w:eastAsia="ru-RU"/>
+        </w:rPr>
+        <w:drawing>
+          <wp:inline distT="0" distB="0" distL="0" distR="0">
+            <wp:extent cx="5934075" cy="2257425"/>
+            <wp:effectExtent l="0" t="0" r="9525" b="9525"/>
+            <wp:docPr id="22" name="Рисунок 22"/>
+            <wp:cNvGraphicFramePr>
+              <a:graphicFrameLocks xmlns:a="http://schemas.openxmlformats.org/drawingml/2006/main" noChangeAspect="1"/>
+            </wp:cNvGraphicFramePr>
+            <a:graphic xmlns:a="http://schemas.openxmlformats.org/drawingml/2006/main">
+              <a:graphicData uri="http://schemas.openxmlformats.org/drawingml/2006/picture">
+                <pic:pic xmlns:pic="http://schemas.openxmlformats.org/drawingml/2006/picture">
+                  <pic:nvPicPr>
+                    <pic:cNvPr id="0" name="Picture 3"/>
+                    <pic:cNvPicPr>
+                      <a:picLocks noChangeAspect="1" noChangeArrowheads="1"/>
+                    </pic:cNvPicPr>
+                  </pic:nvPicPr>
+                  <pic:blipFill>
+                    <a:blip r:embed="rId26">
+                      <a:extLst>
+                        <a:ext uri="{28A0092B-C50C-407E-A947-70E740481C1C}">
+                          <a14:useLocalDpi xmlns:a14="http://schemas.microsoft.com/office/drawing/2010/main" val="0"/>
+                        </a:ext>
+                      </a:extLst>
+                    </a:blip>
+                    <a:srcRect/>
+                    <a:stretch>
+                      <a:fillRect/>
+                    </a:stretch>
+                  </pic:blipFill>
+                  <pic:spPr bwMode="auto">
+                    <a:xfrm>
+                      <a:off x="0" y="0"/>
+                      <a:ext cx="5934075" cy="2257425"/>
+                    </a:xfrm>
+                    <a:prstGeom prst="rect">
+                      <a:avLst/>
+                    </a:prstGeom>
+                    <a:noFill/>
+                    <a:ln>
+                      <a:noFill/>
+                    </a:ln>
+                  </pic:spPr>
+                </pic:pic>
+              </a:graphicData>
+            </a:graphic>
+          </wp:inline>
+        </w:drawing>
+      </w:r>
+    </w:p>
+    <w:p>
+      <w:r>
+        <w:t xml:space="preserve">В </w:t>
+      </w:r>
+      <w:r>
+        <w:rPr>
+          <w:lang w:val="en-US"/>
+        </w:rPr>
+        <w:t>header</w:t>
+      </w:r>
+      <w:r>
+        <w:t xml:space="preserve"> </w:t>
+      </w:r>
+      <w:r>
+        <w:t xml:space="preserve">подвязываем эту страницу к ссылке </w:t>
+      </w:r>
+      <w:r>
+        <w:rPr>
+          <w:lang w:val="en-US"/>
+        </w:rPr>
+        <w:t>Home</w:t>
+      </w:r>
+      <w:r>
+        <w:t>:</w:t>
+      </w:r>
+    </w:p>
+    <w:p>
+      <w:r>
+        <w:rPr>
+          <w:noProof/>
+          <w:lang w:eastAsia="ru-RU"/>
+        </w:rPr>
+        <w:drawing>
+          <wp:inline distT="0" distB="0" distL="0" distR="0" wp14:anchorId="6F6210D9" wp14:editId="369B6ADC">
+            <wp:extent cx="5940425" cy="465964"/>
+            <wp:effectExtent l="0" t="0" r="0" b="0"/>
+            <wp:docPr id="23" name="Рисунок 23"/>
+            <wp:cNvGraphicFramePr>
+              <a:graphicFrameLocks xmlns:a="http://schemas.openxmlformats.org/drawingml/2006/main" noChangeAspect="1"/>
+            </wp:cNvGraphicFramePr>
+            <a:graphic xmlns:a="http://schemas.openxmlformats.org/drawingml/2006/main">
+              <a:graphicData uri="http://schemas.openxmlformats.org/drawingml/2006/picture">
+                <pic:pic xmlns:pic="http://schemas.openxmlformats.org/drawingml/2006/picture">
+                  <pic:nvPicPr>
+                    <pic:cNvPr id="0" name=""/>
+                    <pic:cNvPicPr/>
+                  </pic:nvPicPr>
+                  <pic:blipFill>
+                    <a:blip r:embed="rId27"/>
+                    <a:stretch>
+                      <a:fillRect/>
+                    </a:stretch>
+                  </pic:blipFill>
+                  <pic:spPr>
+                    <a:xfrm>
+                      <a:off x="0" y="0"/>
+                      <a:ext cx="5940425" cy="465964"/>
+                    </a:xfrm>
+                    <a:prstGeom prst="rect">
+                      <a:avLst/>
+                    </a:prstGeom>
+                  </pic:spPr>
+                </pic:pic>
+              </a:graphicData>
+            </a:graphic>
+          </wp:inline>
+        </w:drawing>
+      </w:r>
+    </w:p>
+    <w:p>
+      <w:r>
+        <w:lastRenderedPageBreak/>
+        <w:t>Теперь при загрузке сайта мы попадем сразу на главную страницу и при переходе по ссылке на главную страницу мы так же попадем на главную страницу:</w:t>
+      </w:r>
+    </w:p>
+    <w:p>
+      <w:r>
+        <w:rPr>
+          <w:noProof/>
+          <w:lang w:eastAsia="ru-RU"/>
+        </w:rPr>
+        <w:drawing>
+          <wp:inline distT="0" distB="0" distL="0" distR="0">
+            <wp:extent cx="5943600" cy="1733550"/>
+            <wp:effectExtent l="0" t="0" r="0" b="0"/>
+            <wp:docPr id="24" name="Рисунок 24"/>
+            <wp:cNvGraphicFramePr>
+              <a:graphicFrameLocks xmlns:a="http://schemas.openxmlformats.org/drawingml/2006/main" noChangeAspect="1"/>
+            </wp:cNvGraphicFramePr>
+            <a:graphic xmlns:a="http://schemas.openxmlformats.org/drawingml/2006/main">
+              <a:graphicData uri="http://schemas.openxmlformats.org/drawingml/2006/picture">
+                <pic:pic xmlns:pic="http://schemas.openxmlformats.org/drawingml/2006/picture">
+                  <pic:nvPicPr>
+                    <pic:cNvPr id="0" name="Picture 4"/>
+                    <pic:cNvPicPr>
+                      <a:picLocks noChangeAspect="1" noChangeArrowheads="1"/>
+                    </pic:cNvPicPr>
+                  </pic:nvPicPr>
+                  <pic:blipFill>
+                    <a:blip r:embed="rId28">
+                      <a:extLst>
+                        <a:ext uri="{28A0092B-C50C-407E-A947-70E740481C1C}">
+                          <a14:useLocalDpi xmlns:a14="http://schemas.microsoft.com/office/drawing/2010/main" val="0"/>
+                        </a:ext>
+                      </a:extLst>
+                    </a:blip>
+                    <a:srcRect/>
+                    <a:stretch>
+                      <a:fillRect/>
+                    </a:stretch>
+                  </pic:blipFill>
+                  <pic:spPr bwMode="auto">
+                    <a:xfrm>
+                      <a:off x="0" y="0"/>
+                      <a:ext cx="5943600" cy="1733550"/>
+                    </a:xfrm>
+                    <a:prstGeom prst="rect">
+                      <a:avLst/>
+                    </a:prstGeom>
+                    <a:noFill/>
+                    <a:ln>
+                      <a:noFill/>
+                    </a:ln>
+                  </pic:spPr>
+                </pic:pic>
+              </a:graphicData>
+            </a:graphic>
+          </wp:inline>
+        </w:drawing>
+      </w:r>
+    </w:p>
+    <w:p>
+      <w:r>
+        <w:t xml:space="preserve">При этом, заметьте что </w:t>
+      </w:r>
+      <w:r>
+        <w:rPr>
+          <w:lang w:val="en-US"/>
+        </w:rPr>
+        <w:t>header</w:t>
+      </w:r>
+      <w:r>
+        <w:t xml:space="preserve"> </w:t>
+      </w:r>
+      <w:r>
+        <w:t xml:space="preserve">и </w:t>
+      </w:r>
+      <w:r>
+        <w:rPr>
+          <w:lang w:val="en-US"/>
+        </w:rPr>
+        <w:t>footer</w:t>
+      </w:r>
+      <w:r>
+        <w:t xml:space="preserve"> не будут меняться при переходах по ссылкам, а меняется только середина – наши страницы, поскольку все они будут подставляться  в тег </w:t>
+      </w:r>
+      <w:r>
+        <w:t>&lt;router-outlet&gt;&lt;/router-outlet&gt;</w:t>
+      </w:r>
+      <w:r>
+        <w:t xml:space="preserve">. Последующие страницы (разделы сайта) будут создаваться по такому же принципу как и </w:t>
+      </w:r>
+      <w:r>
+        <w:rPr>
+          <w:lang w:val="en-US"/>
+        </w:rPr>
+        <w:t>Home</w:t>
+      </w:r>
+      <w:r>
+        <w:t>.</w:t>
+      </w:r>
+    </w:p>
+    <w:p/>
+    <w:p>
+      <w:r>
+        <w:t xml:space="preserve">И сразу создадим страницу </w:t>
+      </w:r>
+      <w:r>
+        <w:t>not-found</w:t>
+      </w:r>
+      <w:r>
+        <w:t xml:space="preserve"> что бы при ошибке в маршруте мы видели что такой страници нет</w:t>
+      </w:r>
+      <w:r>
+        <w:t xml:space="preserve">. </w:t>
+      </w:r>
+      <w:r>
+        <w:t xml:space="preserve">После создания компонента и модуля </w:t>
+      </w:r>
+      <w:r>
+        <w:t>в</w:t>
+      </w:r>
+      <w:r>
+        <w:t xml:space="preserve"> </w:t>
+      </w:r>
+      <w:r>
+        <w:t>файле</w:t>
+      </w:r>
+      <w:r>
+        <w:t xml:space="preserve"> </w:t>
+      </w:r>
+      <w:r>
+        <w:rPr>
+          <w:lang w:val="en-US"/>
+        </w:rPr>
+        <w:t>app</w:t>
+      </w:r>
+      <w:r>
+        <w:t>-</w:t>
+      </w:r>
+      <w:r>
+        <w:rPr>
+          <w:lang w:val="en-US"/>
+        </w:rPr>
+        <w:t>routing</w:t>
+      </w:r>
+      <w:r>
+        <w:t>.</w:t>
+      </w:r>
+      <w:r>
+        <w:rPr>
+          <w:lang w:val="en-US"/>
+        </w:rPr>
+        <w:t>module</w:t>
+      </w:r>
+      <w:r>
+        <w:t>.</w:t>
+      </w:r>
+      <w:r>
+        <w:rPr>
+          <w:lang w:val="en-US"/>
+        </w:rPr>
+        <w:t>ts</w:t>
+      </w:r>
+      <w:r>
+        <w:t xml:space="preserve"> </w:t>
+      </w:r>
+      <w:r>
+        <w:t>регистрируем</w:t>
+      </w:r>
+      <w:r>
+        <w:t xml:space="preserve"> </w:t>
+      </w:r>
+      <w:r>
+        <w:t>этом</w:t>
+      </w:r>
+      <w:r>
+        <w:t xml:space="preserve"> </w:t>
+      </w:r>
+      <w:r>
+        <w:t>маршрут</w:t>
+      </w:r>
+      <w:r>
+        <w:t xml:space="preserve"> самым последним (обязательно) таким образом: </w:t>
+      </w:r>
+    </w:p>
+    <w:p>
+      <w:r>
+        <w:rPr>
+          <w:noProof/>
+          <w:lang w:eastAsia="ru-RU"/>
+        </w:rPr>
+        <w:drawing>
+          <wp:inline distT="0" distB="0" distL="0" distR="0">
+            <wp:extent cx="5934075" cy="590550"/>
+            <wp:effectExtent l="0" t="0" r="9525" b="0"/>
+            <wp:docPr id="25" name="Рисунок 25"/>
+            <wp:cNvGraphicFramePr>
+              <a:graphicFrameLocks xmlns:a="http://schemas.openxmlformats.org/drawingml/2006/main" noChangeAspect="1"/>
+            </wp:cNvGraphicFramePr>
+            <a:graphic xmlns:a="http://schemas.openxmlformats.org/drawingml/2006/main">
+              <a:graphicData uri="http://schemas.openxmlformats.org/drawingml/2006/picture">
+                <pic:pic xmlns:pic="http://schemas.openxmlformats.org/drawingml/2006/picture">
+                  <pic:nvPicPr>
+                    <pic:cNvPr id="0" name="Picture 5"/>
+                    <pic:cNvPicPr>
+                      <a:picLocks noChangeAspect="1" noChangeArrowheads="1"/>
+                    </pic:cNvPicPr>
+                  </pic:nvPicPr>
+                  <pic:blipFill>
+                    <a:blip r:embed="rId29">
+                      <a:extLst>
+                        <a:ext uri="{28A0092B-C50C-407E-A947-70E740481C1C}">
+                          <a14:useLocalDpi xmlns:a14="http://schemas.microsoft.com/office/drawing/2010/main" val="0"/>
+                        </a:ext>
+                      </a:extLst>
+                    </a:blip>
+                    <a:srcRect/>
+                    <a:stretch>
+                      <a:fillRect/>
+                    </a:stretch>
+                  </pic:blipFill>
+                  <pic:spPr bwMode="auto">
+                    <a:xfrm>
+                      <a:off x="0" y="0"/>
+                      <a:ext cx="5934075" cy="590550"/>
+                    </a:xfrm>
+                    <a:prstGeom prst="rect">
+                      <a:avLst/>
+                    </a:prstGeom>
+                    <a:noFill/>
+                    <a:ln>
+                      <a:noFill/>
+                    </a:ln>
+                  </pic:spPr>
+                </pic:pic>
+              </a:graphicData>
+            </a:graphic>
+          </wp:inline>
+        </w:drawing>
+      </w:r>
+    </w:p>
+    <w:p>
+      <w:pPr>
+        <w:rPr>
+          <w:lang w:val="en-US"/>
+        </w:rPr>
+      </w:pPr>
+      <w:r>
+        <w:t xml:space="preserve">Теперь если мы напишим какую-то ерунду в адресной строки то увидим: </w:t>
+      </w:r>
+    </w:p>
+    <w:p>
+      <w:pPr>
+        <w:rPr>
+          <w:lang w:val="en-US"/>
+        </w:rPr>
+      </w:pPr>
+      <w:r>
+        <w:rPr>
+          <w:noProof/>
+          <w:lang w:eastAsia="ru-RU"/>
+        </w:rPr>
+        <w:drawing>
+          <wp:inline distT="0" distB="0" distL="0" distR="0">
+            <wp:extent cx="5924550" cy="3114675"/>
+            <wp:effectExtent l="0" t="0" r="0" b="9525"/>
+            <wp:docPr id="28" name="Рисунок 28"/>
+            <wp:cNvGraphicFramePr>
+              <a:graphicFrameLocks xmlns:a="http://schemas.openxmlformats.org/drawingml/2006/main" noChangeAspect="1"/>
+            </wp:cNvGraphicFramePr>
+            <a:graphic xmlns:a="http://schemas.openxmlformats.org/drawingml/2006/main">
+              <a:graphicData uri="http://schemas.openxmlformats.org/drawingml/2006/picture">
+                <pic:pic xmlns:pic="http://schemas.openxmlformats.org/drawingml/2006/picture">
+                  <pic:nvPicPr>
+                    <pic:cNvPr id="0" name="Picture 8"/>
+                    <pic:cNvPicPr>
+                      <a:picLocks noChangeAspect="1" noChangeArrowheads="1"/>
+                    </pic:cNvPicPr>
+                  </pic:nvPicPr>
+                  <pic:blipFill>
+                    <a:blip r:embed="rId30" cstate="print">
+                      <a:extLst>
+                        <a:ext uri="{28A0092B-C50C-407E-A947-70E740481C1C}">
+                          <a14:useLocalDpi xmlns:a14="http://schemas.microsoft.com/office/drawing/2010/main" val="0"/>
+                        </a:ext>
+                      </a:extLst>
+                    </a:blip>
+                    <a:srcRect/>
+                    <a:stretch>
+                      <a:fillRect/>
+                    </a:stretch>
+                  </pic:blipFill>
+                  <pic:spPr bwMode="auto">
+                    <a:xfrm>
+                      <a:off x="0" y="0"/>
+                      <a:ext cx="5924550" cy="3114675"/>
+                    </a:xfrm>
+                    <a:prstGeom prst="rect">
+                      <a:avLst/>
+                    </a:prstGeom>
+                    <a:noFill/>
+                    <a:ln>
+                      <a:noFill/>
+                    </a:ln>
+                  </pic:spPr>
+                </pic:pic>
+              </a:graphicData>
+            </a:graphic>
+          </wp:inline>
+        </w:drawing>
       </w:r>
       <w:bookmarkStart w:id="0" w:name="_GoBack"/>
       <w:bookmarkEnd w:id="0"/>
@@ -3992,7 +5282,7 @@
 </file>
 
 <file path=customXml/itemProps1.xml><?xml version="1.0" encoding="utf-8"?>
-<ds:datastoreItem xmlns:ds="http://schemas.openxmlformats.org/officeDocument/2006/customXml" ds:itemID="{385FF2C3-3645-435C-8A09-52E6549343FB}">
+<ds:datastoreItem xmlns:ds="http://schemas.openxmlformats.org/officeDocument/2006/customXml" ds:itemID="{7D770D31-377D-43F6-88C4-D2C95A3D91F9}">
   <ds:schemaRefs>
     <ds:schemaRef ds:uri="http://schemas.openxmlformats.org/officeDocument/2006/bibliography"/>
   </ds:schemaRefs>

</xml_diff>

<commit_message>
home page show all posts done
</commit_message>
<xml_diff>
--- a/explanatory note.docx
+++ b/explanatory note.docx
@@ -4355,11 +4355,6 @@
       </w:r>
     </w:p>
     <w:p>
-      <w:pPr>
-        <w:rPr>
-          <w:lang w:val="en-US"/>
-        </w:rPr>
-      </w:pPr>
       <w:r>
         <w:t xml:space="preserve">Так же создадим папку </w:t>
       </w:r>
@@ -4558,13 +4553,7 @@
     <w:p>
       <w:r>
         <w:lastRenderedPageBreak/>
-        <w:t>В</w:t>
-      </w:r>
-      <w:r>
-        <w:t xml:space="preserve"> папке shared создаем app-environment.interface.ts для удобного доступа к environment </w:t>
-      </w:r>
-      <w:r>
-        <w:t xml:space="preserve"> </w:t>
+        <w:t xml:space="preserve">В папке shared создаем app-environment.interface.ts для удобного доступа к environment  </w:t>
       </w:r>
       <w:r>
         <w:rPr>
@@ -4623,16 +4612,7 @@
     </w:p>
     <w:p>
       <w:r>
-        <w:t xml:space="preserve">А в самом </w:t>
-      </w:r>
-      <w:r>
-        <w:t>environment</w:t>
-      </w:r>
-      <w:r>
-        <w:t xml:space="preserve"> у</w:t>
-      </w:r>
-      <w:r>
-        <w:t>становим ссылку на апи:</w:t>
+        <w:t>А в самом environment установим ссылку на апи:</w:t>
       </w:r>
     </w:p>
     <w:p>
@@ -4693,10 +4673,7 @@
     </w:p>
     <w:p>
       <w:r>
-        <w:t xml:space="preserve">Теперь можем писать </w:t>
-      </w:r>
-      <w:r>
-        <w:t>гет запрос, который позволи</w:t>
+        <w:t>Теперь можем писать гет запрос, который позволи</w:t>
       </w:r>
       <w:r>
         <w:t>т нам получить все посты с апи:</w:t>
@@ -4762,12 +4739,14 @@
           </wp:inline>
         </w:drawing>
       </w:r>
-      <w:bookmarkStart w:id="0" w:name="_GoBack"/>
-      <w:bookmarkEnd w:id="0"/>
-    </w:p>
-    <w:p/>
-    <w:p/>
-    <w:p/>
+    </w:p>
+    <w:p>
+      <w:pPr>
+        <w:rPr>
+          <w:lang w:val="en-US"/>
+        </w:rPr>
+      </w:pPr>
+    </w:p>
     <w:p>
       <w:pPr>
         <w:pStyle w:val="3"/>
@@ -4788,7 +4767,414 @@
         <w:t>Home</w:t>
       </w:r>
     </w:p>
-    <w:p/>
+    <w:p>
+      <w:r>
+        <w:t>Теперь из сервиса мы будем получать посты и отображать их на главной странице в определенном виде. Получаем посты:</w:t>
+      </w:r>
+    </w:p>
+    <w:p>
+      <w:r>
+        <w:rPr>
+          <w:noProof/>
+          <w:lang w:eastAsia="ru-RU"/>
+        </w:rPr>
+        <w:lastRenderedPageBreak/>
+        <w:drawing>
+          <wp:inline distT="0" distB="0" distL="0" distR="0">
+            <wp:extent cx="5934075" cy="2676525"/>
+            <wp:effectExtent l="0" t="0" r="9525" b="9525"/>
+            <wp:docPr id="10" name="Рисунок 10"/>
+            <wp:cNvGraphicFramePr>
+              <a:graphicFrameLocks xmlns:a="http://schemas.openxmlformats.org/drawingml/2006/main" noChangeAspect="1"/>
+            </wp:cNvGraphicFramePr>
+            <a:graphic xmlns:a="http://schemas.openxmlformats.org/drawingml/2006/main">
+              <a:graphicData uri="http://schemas.openxmlformats.org/drawingml/2006/picture">
+                <pic:pic xmlns:pic="http://schemas.openxmlformats.org/drawingml/2006/picture">
+                  <pic:nvPicPr>
+                    <pic:cNvPr id="0" name="Picture 1"/>
+                    <pic:cNvPicPr>
+                      <a:picLocks noChangeAspect="1" noChangeArrowheads="1"/>
+                    </pic:cNvPicPr>
+                  </pic:nvPicPr>
+                  <pic:blipFill>
+                    <a:blip r:embed="rId38">
+                      <a:extLst>
+                        <a:ext uri="{28A0092B-C50C-407E-A947-70E740481C1C}">
+                          <a14:useLocalDpi xmlns:a14="http://schemas.microsoft.com/office/drawing/2010/main" val="0"/>
+                        </a:ext>
+                      </a:extLst>
+                    </a:blip>
+                    <a:srcRect/>
+                    <a:stretch>
+                      <a:fillRect/>
+                    </a:stretch>
+                  </pic:blipFill>
+                  <pic:spPr bwMode="auto">
+                    <a:xfrm>
+                      <a:off x="0" y="0"/>
+                      <a:ext cx="5934075" cy="2676525"/>
+                    </a:xfrm>
+                    <a:prstGeom prst="rect">
+                      <a:avLst/>
+                    </a:prstGeom>
+                    <a:noFill/>
+                    <a:ln>
+                      <a:noFill/>
+                    </a:ln>
+                  </pic:spPr>
+                </pic:pic>
+              </a:graphicData>
+            </a:graphic>
+          </wp:inline>
+        </w:drawing>
+      </w:r>
+    </w:p>
+    <w:p>
+      <w:r>
+        <w:t xml:space="preserve">Отображаем: </w:t>
+      </w:r>
+    </w:p>
+    <w:p>
+      <w:r>
+        <w:rPr>
+          <w:noProof/>
+          <w:lang w:eastAsia="ru-RU"/>
+        </w:rPr>
+        <w:drawing>
+          <wp:inline distT="0" distB="0" distL="0" distR="0">
+            <wp:extent cx="5934075" cy="1066800"/>
+            <wp:effectExtent l="0" t="0" r="9525" b="0"/>
+            <wp:docPr id="27" name="Рисунок 27"/>
+            <wp:cNvGraphicFramePr>
+              <a:graphicFrameLocks xmlns:a="http://schemas.openxmlformats.org/drawingml/2006/main" noChangeAspect="1"/>
+            </wp:cNvGraphicFramePr>
+            <a:graphic xmlns:a="http://schemas.openxmlformats.org/drawingml/2006/main">
+              <a:graphicData uri="http://schemas.openxmlformats.org/drawingml/2006/picture">
+                <pic:pic xmlns:pic="http://schemas.openxmlformats.org/drawingml/2006/picture">
+                  <pic:nvPicPr>
+                    <pic:cNvPr id="0" name="Picture 2"/>
+                    <pic:cNvPicPr>
+                      <a:picLocks noChangeAspect="1" noChangeArrowheads="1"/>
+                    </pic:cNvPicPr>
+                  </pic:nvPicPr>
+                  <pic:blipFill>
+                    <a:blip r:embed="rId39">
+                      <a:extLst>
+                        <a:ext uri="{28A0092B-C50C-407E-A947-70E740481C1C}">
+                          <a14:useLocalDpi xmlns:a14="http://schemas.microsoft.com/office/drawing/2010/main" val="0"/>
+                        </a:ext>
+                      </a:extLst>
+                    </a:blip>
+                    <a:srcRect/>
+                    <a:stretch>
+                      <a:fillRect/>
+                    </a:stretch>
+                  </pic:blipFill>
+                  <pic:spPr bwMode="auto">
+                    <a:xfrm>
+                      <a:off x="0" y="0"/>
+                      <a:ext cx="5934075" cy="1066800"/>
+                    </a:xfrm>
+                    <a:prstGeom prst="rect">
+                      <a:avLst/>
+                    </a:prstGeom>
+                    <a:noFill/>
+                    <a:ln>
+                      <a:noFill/>
+                    </a:ln>
+                  </pic:spPr>
+                </pic:pic>
+              </a:graphicData>
+            </a:graphic>
+          </wp:inline>
+        </w:drawing>
+      </w:r>
+    </w:p>
+    <w:p>
+      <w:pPr>
+        <w:rPr>
+          <w:lang w:val="en-US"/>
+        </w:rPr>
+      </w:pPr>
+      <w:r>
+        <w:t>Таким образом пока будут грузиться посты – будем отображать «</w:t>
+      </w:r>
+      <w:r>
+        <w:rPr>
+          <w:lang w:val="en-US"/>
+        </w:rPr>
+        <w:t>Loading</w:t>
+      </w:r>
+      <w:r>
+        <w:t>…</w:t>
+      </w:r>
+      <w:r>
+        <w:t>»</w:t>
+      </w:r>
+    </w:p>
+    <w:p>
+      <w:r>
+        <w:t>Каждый пост сделаем</w:t>
+      </w:r>
+      <w:r>
+        <w:t xml:space="preserve"> отдельным</w:t>
+      </w:r>
+      <w:r>
+        <w:t xml:space="preserve"> компонентном в папке </w:t>
+      </w:r>
+      <w:r>
+        <w:t>components</w:t>
+      </w:r>
+      <w:r>
+        <w:t>, поскольку мы может будем его использовать еще где-то, например, при поиске постов.</w:t>
+      </w:r>
+      <w:r>
+        <w:t xml:space="preserve"> </w:t>
+      </w:r>
+      <w:r>
+        <w:rPr>
+          <w:lang w:val="en-US"/>
+        </w:rPr>
+        <w:t>ngFor</w:t>
+      </w:r>
+      <w:r>
+        <w:t xml:space="preserve"> </w:t>
+      </w:r>
+      <w:r>
+        <w:t xml:space="preserve">будет перебирать все посты и в </w:t>
+      </w:r>
+      <w:r>
+        <w:t>post.component.ts</w:t>
+      </w:r>
+      <w:r>
+        <w:t xml:space="preserve"> опишем интерфейс получаемогого объекта что бы удобно использовать его в шаблоне, так же получим ссылку на статические файлы сервера (для вывода фотографий на клиенте)</w:t>
+      </w:r>
+    </w:p>
+    <w:p>
+      <w:r>
+        <w:rPr>
+          <w:noProof/>
+          <w:lang w:eastAsia="ru-RU"/>
+        </w:rPr>
+        <w:drawing>
+          <wp:inline distT="0" distB="0" distL="0" distR="0">
+            <wp:extent cx="5934075" cy="2743200"/>
+            <wp:effectExtent l="0" t="0" r="9525" b="0"/>
+            <wp:docPr id="32" name="Рисунок 32"/>
+            <wp:cNvGraphicFramePr>
+              <a:graphicFrameLocks xmlns:a="http://schemas.openxmlformats.org/drawingml/2006/main" noChangeAspect="1"/>
+            </wp:cNvGraphicFramePr>
+            <a:graphic xmlns:a="http://schemas.openxmlformats.org/drawingml/2006/main">
+              <a:graphicData uri="http://schemas.openxmlformats.org/drawingml/2006/picture">
+                <pic:pic xmlns:pic="http://schemas.openxmlformats.org/drawingml/2006/picture">
+                  <pic:nvPicPr>
+                    <pic:cNvPr id="0" name="Picture 3"/>
+                    <pic:cNvPicPr>
+                      <a:picLocks noChangeAspect="1" noChangeArrowheads="1"/>
+                    </pic:cNvPicPr>
+                  </pic:nvPicPr>
+                  <pic:blipFill>
+                    <a:blip r:embed="rId40">
+                      <a:extLst>
+                        <a:ext uri="{28A0092B-C50C-407E-A947-70E740481C1C}">
+                          <a14:useLocalDpi xmlns:a14="http://schemas.microsoft.com/office/drawing/2010/main" val="0"/>
+                        </a:ext>
+                      </a:extLst>
+                    </a:blip>
+                    <a:srcRect/>
+                    <a:stretch>
+                      <a:fillRect/>
+                    </a:stretch>
+                  </pic:blipFill>
+                  <pic:spPr bwMode="auto">
+                    <a:xfrm>
+                      <a:off x="0" y="0"/>
+                      <a:ext cx="5934075" cy="2743200"/>
+                    </a:xfrm>
+                    <a:prstGeom prst="rect">
+                      <a:avLst/>
+                    </a:prstGeom>
+                    <a:noFill/>
+                    <a:ln>
+                      <a:noFill/>
+                    </a:ln>
+                  </pic:spPr>
+                </pic:pic>
+              </a:graphicData>
+            </a:graphic>
+          </wp:inline>
+        </w:drawing>
+      </w:r>
+    </w:p>
+    <w:p>
+      <w:r>
+        <w:t xml:space="preserve">И того путь к фотографии поста будет </w:t>
+      </w:r>
+      <w:r>
+        <w:t>apiStaticFilesURL</w:t>
+      </w:r>
+      <w:r>
+        <w:t xml:space="preserve"> (</w:t>
+      </w:r>
+      <w:hyperlink r:id="rId41" w:history="1">
+        <w:r>
+          <w:rPr>
+            <w:rStyle w:val="a9"/>
+          </w:rPr>
+          <w:t>http://localhost:60535/StaticFiles/</w:t>
+        </w:r>
+      </w:hyperlink>
+      <w:r>
+        <w:t xml:space="preserve"> - описано в </w:t>
+      </w:r>
+      <w:r>
+        <w:t>environment.ts</w:t>
+      </w:r>
+      <w:r>
+        <w:t xml:space="preserve">) + </w:t>
+      </w:r>
+      <w:r>
+        <w:t>post.photoPath</w:t>
+      </w:r>
+      <w:r>
+        <w:t xml:space="preserve"> (например images/</w:t>
+      </w:r>
+      <w:r>
+        <w:t>fall.jpeg</w:t>
+      </w:r>
+      <w:r>
+        <w:t>). Применим это в шаблоне поста:</w:t>
+      </w:r>
+    </w:p>
+    <w:p>
+      <w:r>
+        <w:rPr>
+          <w:noProof/>
+          <w:lang w:eastAsia="ru-RU"/>
+        </w:rPr>
+        <w:lastRenderedPageBreak/>
+        <w:drawing>
+          <wp:inline distT="0" distB="0" distL="0" distR="0">
+            <wp:extent cx="6458857" cy="3048000"/>
+            <wp:effectExtent l="0" t="0" r="0" b="0"/>
+            <wp:docPr id="35" name="Рисунок 35"/>
+            <wp:cNvGraphicFramePr>
+              <a:graphicFrameLocks xmlns:a="http://schemas.openxmlformats.org/drawingml/2006/main" noChangeAspect="1"/>
+            </wp:cNvGraphicFramePr>
+            <a:graphic xmlns:a="http://schemas.openxmlformats.org/drawingml/2006/main">
+              <a:graphicData uri="http://schemas.openxmlformats.org/drawingml/2006/picture">
+                <pic:pic xmlns:pic="http://schemas.openxmlformats.org/drawingml/2006/picture">
+                  <pic:nvPicPr>
+                    <pic:cNvPr id="0" name="Picture 5"/>
+                    <pic:cNvPicPr>
+                      <a:picLocks noChangeAspect="1" noChangeArrowheads="1"/>
+                    </pic:cNvPicPr>
+                  </pic:nvPicPr>
+                  <pic:blipFill>
+                    <a:blip r:embed="rId42" cstate="print">
+                      <a:extLst>
+                        <a:ext uri="{28A0092B-C50C-407E-A947-70E740481C1C}">
+                          <a14:useLocalDpi xmlns:a14="http://schemas.microsoft.com/office/drawing/2010/main" val="0"/>
+                        </a:ext>
+                      </a:extLst>
+                    </a:blip>
+                    <a:srcRect/>
+                    <a:stretch>
+                      <a:fillRect/>
+                    </a:stretch>
+                  </pic:blipFill>
+                  <pic:spPr bwMode="auto">
+                    <a:xfrm>
+                      <a:off x="0" y="0"/>
+                      <a:ext cx="6458857" cy="3048000"/>
+                    </a:xfrm>
+                    <a:prstGeom prst="rect">
+                      <a:avLst/>
+                    </a:prstGeom>
+                    <a:noFill/>
+                    <a:ln>
+                      <a:noFill/>
+                    </a:ln>
+                  </pic:spPr>
+                </pic:pic>
+              </a:graphicData>
+            </a:graphic>
+          </wp:inline>
+        </w:drawing>
+      </w:r>
+    </w:p>
+    <w:p>
+      <w:r>
+        <w:t>Немного стилизуем это все дело и получим нашу ленту постов:</w:t>
+      </w:r>
+    </w:p>
+    <w:p>
+      <w:r>
+        <w:rPr>
+          <w:noProof/>
+          <w:lang w:eastAsia="ru-RU"/>
+        </w:rPr>
+        <w:drawing>
+          <wp:inline distT="0" distB="0" distL="0" distR="0">
+            <wp:extent cx="5934075" cy="5553075"/>
+            <wp:effectExtent l="0" t="0" r="9525" b="9525"/>
+            <wp:docPr id="36" name="Рисунок 36"/>
+            <wp:cNvGraphicFramePr>
+              <a:graphicFrameLocks xmlns:a="http://schemas.openxmlformats.org/drawingml/2006/main" noChangeAspect="1"/>
+            </wp:cNvGraphicFramePr>
+            <a:graphic xmlns:a="http://schemas.openxmlformats.org/drawingml/2006/main">
+              <a:graphicData uri="http://schemas.openxmlformats.org/drawingml/2006/picture">
+                <pic:pic xmlns:pic="http://schemas.openxmlformats.org/drawingml/2006/picture">
+                  <pic:nvPicPr>
+                    <pic:cNvPr id="0" name="Picture 6"/>
+                    <pic:cNvPicPr>
+                      <a:picLocks noChangeAspect="1" noChangeArrowheads="1"/>
+                    </pic:cNvPicPr>
+                  </pic:nvPicPr>
+                  <pic:blipFill>
+                    <a:blip r:embed="rId43">
+                      <a:extLst>
+                        <a:ext uri="{28A0092B-C50C-407E-A947-70E740481C1C}">
+                          <a14:useLocalDpi xmlns:a14="http://schemas.microsoft.com/office/drawing/2010/main" val="0"/>
+                        </a:ext>
+                      </a:extLst>
+                    </a:blip>
+                    <a:srcRect/>
+                    <a:stretch>
+                      <a:fillRect/>
+                    </a:stretch>
+                  </pic:blipFill>
+                  <pic:spPr bwMode="auto">
+                    <a:xfrm>
+                      <a:off x="0" y="0"/>
+                      <a:ext cx="5934075" cy="5553075"/>
+                    </a:xfrm>
+                    <a:prstGeom prst="rect">
+                      <a:avLst/>
+                    </a:prstGeom>
+                    <a:noFill/>
+                    <a:ln>
+                      <a:noFill/>
+                    </a:ln>
+                  </pic:spPr>
+                </pic:pic>
+              </a:graphicData>
+            </a:graphic>
+          </wp:inline>
+        </w:drawing>
+      </w:r>
+    </w:p>
+    <w:p>
+      <w:pPr>
+        <w:pStyle w:val="3"/>
+      </w:pPr>
+      <w:r>
+        <w:lastRenderedPageBreak/>
+        <w:t>1.6 Пагинация</w:t>
+      </w:r>
+      <w:bookmarkStart w:id="0" w:name="_GoBack"/>
+      <w:bookmarkEnd w:id="0"/>
+    </w:p>
     <w:sectPr>
       <w:pgSz w:w="11906" w:h="16838"/>
       <w:pgMar w:top="1134" w:right="850" w:bottom="1134" w:left="1701" w:header="708" w:footer="708" w:gutter="0"/>
@@ -5228,6 +5614,17 @@
     <w:uiPriority w:val="99"/>
     <w:rsid w:val="001A60CF"/>
   </w:style>
+  <w:style w:type="character" w:styleId="a9">
+    <w:name w:val="Hyperlink"/>
+    <w:basedOn w:val="a0"/>
+    <w:uiPriority w:val="99"/>
+    <w:unhideWhenUsed/>
+    <w:rsid w:val="00954781"/>
+    <w:rPr>
+      <w:color w:val="0000FF" w:themeColor="hyperlink"/>
+      <w:u w:val="single"/>
+    </w:rPr>
+  </w:style>
 </w:styles>
 </file>
 
@@ -5610,6 +6007,17 @@
     <w:uiPriority w:val="99"/>
     <w:rsid w:val="001A60CF"/>
   </w:style>
+  <w:style w:type="character" w:styleId="a9">
+    <w:name w:val="Hyperlink"/>
+    <w:basedOn w:val="a0"/>
+    <w:uiPriority w:val="99"/>
+    <w:unhideWhenUsed/>
+    <w:rsid w:val="00954781"/>
+    <w:rPr>
+      <w:color w:val="0000FF" w:themeColor="hyperlink"/>
+      <w:u w:val="single"/>
+    </w:rPr>
+  </w:style>
 </w:styles>
 </file>
 
@@ -5903,7 +6311,7 @@
 </file>
 
 <file path=customXml/itemProps1.xml><?xml version="1.0" encoding="utf-8"?>
-<ds:datastoreItem xmlns:ds="http://schemas.openxmlformats.org/officeDocument/2006/customXml" ds:itemID="{89F2A67E-41DC-4DF0-A791-497F793A7ADB}">
+<ds:datastoreItem xmlns:ds="http://schemas.openxmlformats.org/officeDocument/2006/customXml" ds:itemID="{339CC499-8D49-4886-A5BB-49F3FDE26C33}">
   <ds:schemaRefs>
     <ds:schemaRef ds:uri="http://schemas.openxmlformats.org/officeDocument/2006/bibliography"/>
   </ds:schemaRefs>

</xml_diff>